<commit_message>
modificata la presentazione e cose varie
</commit_message>
<xml_diff>
--- a/RAD/NC08_RAD_V2.0.docx
+++ b/RAD/NC08_RAD_V2.0.docx
@@ -5580,7 +5580,6 @@
     </w:p>
     <w:p>
       <w:pPr>
-        <w:jc w:val="both"/>
         <w:rPr>
           <w:rFonts w:ascii="Garamond" w:eastAsia="Garamond" w:hAnsi="Garamond" w:cs="Garamond"/>
         </w:rPr>
@@ -15862,7 +15861,25 @@
                 <w:sz w:val="22"/>
                 <w:szCs w:val="22"/>
               </w:rPr>
-              <w:t>04/12/202</w:t>
+              <w:t>04/1</w:t>
+            </w:r>
+            <w:r>
+              <w:rPr>
+                <w:rFonts w:ascii="Century Gothic" w:eastAsia="Century Gothic" w:hAnsi="Century Gothic" w:cs="Century Gothic"/>
+                <w:i/>
+                <w:sz w:val="22"/>
+                <w:szCs w:val="22"/>
+              </w:rPr>
+              <w:t>1</w:t>
+            </w:r>
+            <w:r>
+              <w:rPr>
+                <w:rFonts w:ascii="Century Gothic" w:eastAsia="Century Gothic" w:hAnsi="Century Gothic" w:cs="Century Gothic"/>
+                <w:i/>
+                <w:sz w:val="22"/>
+                <w:szCs w:val="22"/>
+              </w:rPr>
+              <w:t>/202</w:t>
             </w:r>
             <w:r>
               <w:rPr>
@@ -19337,7 +19354,25 @@
                 <w:sz w:val="22"/>
                 <w:szCs w:val="22"/>
               </w:rPr>
-              <w:t>08/12/2021</w:t>
+              <w:t>08/1</w:t>
+            </w:r>
+            <w:r>
+              <w:rPr>
+                <w:rFonts w:ascii="Century Gothic" w:eastAsia="Century Gothic" w:hAnsi="Century Gothic" w:cs="Century Gothic"/>
+                <w:i/>
+                <w:sz w:val="22"/>
+                <w:szCs w:val="22"/>
+              </w:rPr>
+              <w:t>1</w:t>
+            </w:r>
+            <w:r>
+              <w:rPr>
+                <w:rFonts w:ascii="Century Gothic" w:eastAsia="Century Gothic" w:hAnsi="Century Gothic" w:cs="Century Gothic"/>
+                <w:i/>
+                <w:sz w:val="22"/>
+                <w:szCs w:val="22"/>
+              </w:rPr>
+              <w:t>/2021</w:t>
             </w:r>
           </w:p>
         </w:tc>
@@ -22449,7 +22484,27 @@
                 <w:sz w:val="22"/>
                 <w:szCs w:val="22"/>
               </w:rPr>
-              <w:t>04/12/202</w:t>
+              <w:t>04/1</w:t>
+            </w:r>
+            <w:r>
+              <w:rPr>
+                <w:rFonts w:ascii="Century Gothic" w:eastAsia="Century Gothic" w:hAnsi="Century Gothic" w:cs="Century Gothic"/>
+                <w:i/>
+                <w:color w:val="000000"/>
+                <w:sz w:val="22"/>
+                <w:szCs w:val="22"/>
+              </w:rPr>
+              <w:t>1</w:t>
+            </w:r>
+            <w:r>
+              <w:rPr>
+                <w:rFonts w:ascii="Century Gothic" w:eastAsia="Century Gothic" w:hAnsi="Century Gothic" w:cs="Century Gothic"/>
+                <w:i/>
+                <w:color w:val="000000"/>
+                <w:sz w:val="22"/>
+                <w:szCs w:val="22"/>
+              </w:rPr>
+              <w:t>/202</w:t>
             </w:r>
             <w:r>
               <w:rPr>
@@ -26182,7 +26237,16 @@
                 <w:sz w:val="22"/>
                 <w:szCs w:val="22"/>
               </w:rPr>
-              <w:t>12</w:t>
+              <w:t>1</w:t>
+            </w:r>
+            <w:r>
+              <w:rPr>
+                <w:rFonts w:ascii="Century Gothic" w:eastAsia="Century Gothic" w:hAnsi="Century Gothic" w:cs="Century Gothic"/>
+                <w:i/>
+                <w:sz w:val="22"/>
+                <w:szCs w:val="22"/>
+              </w:rPr>
+              <w:t>1</w:t>
             </w:r>
             <w:r>
               <w:rPr>
@@ -29281,7 +29345,27 @@
                 <w:sz w:val="22"/>
                 <w:szCs w:val="22"/>
               </w:rPr>
-              <w:t>/12/202</w:t>
+              <w:t>/1</w:t>
+            </w:r>
+            <w:r>
+              <w:rPr>
+                <w:rFonts w:ascii="Century Gothic" w:eastAsia="Century Gothic" w:hAnsi="Century Gothic" w:cs="Century Gothic"/>
+                <w:i/>
+                <w:color w:val="000000"/>
+                <w:sz w:val="22"/>
+                <w:szCs w:val="22"/>
+              </w:rPr>
+              <w:t>1</w:t>
+            </w:r>
+            <w:r>
+              <w:rPr>
+                <w:rFonts w:ascii="Century Gothic" w:eastAsia="Century Gothic" w:hAnsi="Century Gothic" w:cs="Century Gothic"/>
+                <w:i/>
+                <w:color w:val="000000"/>
+                <w:sz w:val="22"/>
+                <w:szCs w:val="22"/>
+              </w:rPr>
+              <w:t>/202</w:t>
             </w:r>
             <w:r>
               <w:rPr>
@@ -37807,6 +37891,218 @@
                 <w:szCs w:val="20"/>
               </w:rPr>
               <w:t>Consente al sistema di salvare i dati della registrazione dell’utente. Permette di utilizzare le informazioni persistenti per visualizzare ed effettuare controlli sui dati immessi nel sistema.</w:t>
+            </w:r>
+          </w:p>
+        </w:tc>
+      </w:tr>
+      <w:tr>
+        <w:tc>
+          <w:tcPr>
+            <w:tcW w:w="2955" w:type="dxa"/>
+            <w:tcBorders>
+              <w:top w:val="single" w:sz="8" w:space="0" w:color="000000"/>
+              <w:left w:val="single" w:sz="8" w:space="0" w:color="000000"/>
+              <w:bottom w:val="single" w:sz="8" w:space="0" w:color="000000"/>
+              <w:right w:val="single" w:sz="8" w:space="0" w:color="000000"/>
+            </w:tcBorders>
+            <w:tcMar>
+              <w:top w:w="100" w:type="dxa"/>
+              <w:left w:w="100" w:type="dxa"/>
+              <w:bottom w:w="100" w:type="dxa"/>
+              <w:right w:w="100" w:type="dxa"/>
+            </w:tcMar>
+          </w:tcPr>
+          <w:p>
+            <w:pPr>
+              <w:rPr>
+                <w:rFonts w:ascii="Century Gothic" w:eastAsia="Century Gothic" w:hAnsi="Century Gothic" w:cs="Century Gothic"/>
+                <w:sz w:val="20"/>
+                <w:szCs w:val="20"/>
+              </w:rPr>
+            </w:pPr>
+            <w:r>
+              <w:rPr>
+                <w:rFonts w:ascii="Century Gothic" w:eastAsia="Century Gothic" w:hAnsi="Century Gothic" w:cs="Century Gothic"/>
+                <w:sz w:val="20"/>
+                <w:szCs w:val="20"/>
+              </w:rPr>
+              <w:t>Product</w:t>
+            </w:r>
+          </w:p>
+        </w:tc>
+        <w:tc>
+          <w:tcPr>
+            <w:tcW w:w="1335" w:type="dxa"/>
+            <w:tcBorders>
+              <w:top w:val="single" w:sz="8" w:space="0" w:color="000000"/>
+              <w:left w:val="single" w:sz="8" w:space="0" w:color="000000"/>
+              <w:bottom w:val="single" w:sz="8" w:space="0" w:color="000000"/>
+              <w:right w:val="single" w:sz="8" w:space="0" w:color="000000"/>
+            </w:tcBorders>
+            <w:tcMar>
+              <w:top w:w="100" w:type="dxa"/>
+              <w:left w:w="100" w:type="dxa"/>
+              <w:bottom w:w="100" w:type="dxa"/>
+              <w:right w:w="100" w:type="dxa"/>
+            </w:tcMar>
+          </w:tcPr>
+          <w:p>
+            <w:pPr>
+              <w:rPr>
+                <w:rFonts w:ascii="Century Gothic" w:eastAsia="Century Gothic" w:hAnsi="Century Gothic" w:cs="Century Gothic"/>
+                <w:sz w:val="20"/>
+                <w:szCs w:val="20"/>
+              </w:rPr>
+            </w:pPr>
+            <w:proofErr w:type="spellStart"/>
+            <w:r>
+              <w:rPr>
+                <w:rFonts w:ascii="Century Gothic" w:eastAsia="Century Gothic" w:hAnsi="Century Gothic" w:cs="Century Gothic"/>
+                <w:sz w:val="20"/>
+                <w:szCs w:val="20"/>
+              </w:rPr>
+              <w:t>Entity</w:t>
+            </w:r>
+            <w:proofErr w:type="spellEnd"/>
+          </w:p>
+        </w:tc>
+        <w:tc>
+          <w:tcPr>
+            <w:tcW w:w="5715" w:type="dxa"/>
+            <w:tcBorders>
+              <w:top w:val="single" w:sz="8" w:space="0" w:color="000000"/>
+              <w:left w:val="single" w:sz="8" w:space="0" w:color="000000"/>
+              <w:bottom w:val="single" w:sz="8" w:space="0" w:color="000000"/>
+              <w:right w:val="single" w:sz="8" w:space="0" w:color="000000"/>
+            </w:tcBorders>
+            <w:tcMar>
+              <w:top w:w="100" w:type="dxa"/>
+              <w:left w:w="100" w:type="dxa"/>
+              <w:bottom w:w="100" w:type="dxa"/>
+              <w:right w:w="100" w:type="dxa"/>
+            </w:tcMar>
+          </w:tcPr>
+          <w:p>
+            <w:pPr>
+              <w:rPr>
+                <w:rFonts w:ascii="Century Gothic" w:eastAsia="Century Gothic" w:hAnsi="Century Gothic" w:cs="Century Gothic"/>
+                <w:sz w:val="20"/>
+                <w:szCs w:val="20"/>
+              </w:rPr>
+            </w:pPr>
+            <w:r>
+              <w:rPr>
+                <w:rFonts w:ascii="Century Gothic" w:eastAsia="Century Gothic" w:hAnsi="Century Gothic" w:cs="Century Gothic"/>
+                <w:sz w:val="20"/>
+                <w:szCs w:val="20"/>
+              </w:rPr>
+              <w:t>Consente di memorizzare informazioni relative ad un particolare libro</w:t>
+            </w:r>
+          </w:p>
+        </w:tc>
+      </w:tr>
+      <w:tr>
+        <w:tc>
+          <w:tcPr>
+            <w:tcW w:w="2955" w:type="dxa"/>
+            <w:tcBorders>
+              <w:top w:val="single" w:sz="8" w:space="0" w:color="000000"/>
+              <w:left w:val="single" w:sz="8" w:space="0" w:color="000000"/>
+              <w:bottom w:val="single" w:sz="8" w:space="0" w:color="000000"/>
+              <w:right w:val="single" w:sz="8" w:space="0" w:color="000000"/>
+            </w:tcBorders>
+            <w:tcMar>
+              <w:top w:w="100" w:type="dxa"/>
+              <w:left w:w="100" w:type="dxa"/>
+              <w:bottom w:w="100" w:type="dxa"/>
+              <w:right w:w="100" w:type="dxa"/>
+            </w:tcMar>
+          </w:tcPr>
+          <w:p>
+            <w:pPr>
+              <w:rPr>
+                <w:rFonts w:ascii="Century Gothic" w:eastAsia="Century Gothic" w:hAnsi="Century Gothic" w:cs="Century Gothic"/>
+                <w:sz w:val="20"/>
+                <w:szCs w:val="20"/>
+              </w:rPr>
+            </w:pPr>
+            <w:r>
+              <w:rPr>
+                <w:rFonts w:ascii="Century Gothic" w:eastAsia="Century Gothic" w:hAnsi="Century Gothic" w:cs="Century Gothic"/>
+                <w:sz w:val="20"/>
+                <w:szCs w:val="20"/>
+              </w:rPr>
+              <w:t>User</w:t>
+            </w:r>
+          </w:p>
+        </w:tc>
+        <w:tc>
+          <w:tcPr>
+            <w:tcW w:w="1335" w:type="dxa"/>
+            <w:tcBorders>
+              <w:top w:val="single" w:sz="8" w:space="0" w:color="000000"/>
+              <w:left w:val="single" w:sz="8" w:space="0" w:color="000000"/>
+              <w:bottom w:val="single" w:sz="8" w:space="0" w:color="000000"/>
+              <w:right w:val="single" w:sz="8" w:space="0" w:color="000000"/>
+            </w:tcBorders>
+            <w:tcMar>
+              <w:top w:w="100" w:type="dxa"/>
+              <w:left w:w="100" w:type="dxa"/>
+              <w:bottom w:w="100" w:type="dxa"/>
+              <w:right w:w="100" w:type="dxa"/>
+            </w:tcMar>
+          </w:tcPr>
+          <w:p>
+            <w:pPr>
+              <w:rPr>
+                <w:rFonts w:ascii="Century Gothic" w:eastAsia="Century Gothic" w:hAnsi="Century Gothic" w:cs="Century Gothic"/>
+                <w:sz w:val="20"/>
+                <w:szCs w:val="20"/>
+              </w:rPr>
+            </w:pPr>
+            <w:proofErr w:type="spellStart"/>
+            <w:r>
+              <w:rPr>
+                <w:rFonts w:ascii="Century Gothic" w:eastAsia="Century Gothic" w:hAnsi="Century Gothic" w:cs="Century Gothic"/>
+                <w:sz w:val="20"/>
+                <w:szCs w:val="20"/>
+              </w:rPr>
+              <w:t>Entiry</w:t>
+            </w:r>
+            <w:proofErr w:type="spellEnd"/>
+          </w:p>
+        </w:tc>
+        <w:tc>
+          <w:tcPr>
+            <w:tcW w:w="5715" w:type="dxa"/>
+            <w:tcBorders>
+              <w:top w:val="single" w:sz="8" w:space="0" w:color="000000"/>
+              <w:left w:val="single" w:sz="8" w:space="0" w:color="000000"/>
+              <w:bottom w:val="single" w:sz="8" w:space="0" w:color="000000"/>
+              <w:right w:val="single" w:sz="8" w:space="0" w:color="000000"/>
+            </w:tcBorders>
+            <w:tcMar>
+              <w:top w:w="100" w:type="dxa"/>
+              <w:left w:w="100" w:type="dxa"/>
+              <w:bottom w:w="100" w:type="dxa"/>
+              <w:right w:w="100" w:type="dxa"/>
+            </w:tcMar>
+          </w:tcPr>
+          <w:p>
+            <w:pPr>
+              <w:rPr>
+                <w:rFonts w:ascii="Century Gothic" w:eastAsia="Century Gothic" w:hAnsi="Century Gothic" w:cs="Century Gothic"/>
+                <w:sz w:val="20"/>
+                <w:szCs w:val="20"/>
+              </w:rPr>
+            </w:pPr>
+            <w:r>
+              <w:rPr>
+                <w:rFonts w:ascii="Century Gothic" w:eastAsia="Century Gothic" w:hAnsi="Century Gothic" w:cs="Century Gothic"/>
+                <w:sz w:val="20"/>
+                <w:szCs w:val="20"/>
+              </w:rPr>
+              <w:t>Consente di memorizzare i dati relativi ad un particolare utente</w:t>
             </w:r>
           </w:p>
         </w:tc>
@@ -38537,6 +38833,10 @@
       <w:bookmarkStart w:id="80" w:name="_heading=h.pt6emceq4ha5" w:colFirst="0" w:colLast="0"/>
       <w:bookmarkEnd w:id="80"/>
     </w:p>
+    <w:p/>
+    <w:p/>
+    <w:p/>
+    <w:p/>
     <w:p>
       <w:pPr>
         <w:pStyle w:val="Titolo2"/>
@@ -38549,15 +38849,11 @@
         <w:pStyle w:val="Titolo2"/>
       </w:pPr>
       <w:bookmarkStart w:id="82" w:name="_heading=h.5sqvi28ug4cp" w:colFirst="0" w:colLast="0"/>
+      <w:bookmarkStart w:id="83" w:name="_heading=h.myeq9xxqy46y" w:colFirst="0" w:colLast="0"/>
       <w:bookmarkEnd w:id="82"/>
-    </w:p>
-    <w:p>
-      <w:pPr>
-        <w:pStyle w:val="Titolo2"/>
-      </w:pPr>
-      <w:bookmarkStart w:id="83" w:name="_heading=h.myeq9xxqy46y" w:colFirst="0" w:colLast="0"/>
       <w:bookmarkEnd w:id="83"/>
     </w:p>
+    <w:p/>
     <w:p>
       <w:pPr>
         <w:pStyle w:val="Titolo2"/>
@@ -38565,6 +38861,7 @@
       <w:bookmarkStart w:id="84" w:name="_heading=h.bojchw2yhcgl" w:colFirst="0" w:colLast="0"/>
       <w:bookmarkEnd w:id="84"/>
       <w:r>
+        <w:lastRenderedPageBreak/>
         <w:t>3.6 Modello Dinamico</w:t>
       </w:r>
     </w:p>
@@ -38655,6 +38952,15 @@
         </w:rPr>
         <w:t>Sono omessi i diagrammi per i casi d’uso più banali e per gli oggetti i cui stati sono poco rilevanti.</w:t>
       </w:r>
+    </w:p>
+    <w:p>
+      <w:pPr>
+        <w:rPr>
+          <w:rFonts w:ascii="Garamond" w:eastAsia="Garamond" w:hAnsi="Garamond" w:cs="Garamond"/>
+          <w:sz w:val="22"/>
+          <w:szCs w:val="22"/>
+        </w:rPr>
+      </w:pPr>
     </w:p>
     <w:p>
       <w:pPr>
@@ -38663,7 +38969,6 @@
       <w:bookmarkStart w:id="85" w:name="_heading=h.m8uxkqv1hctx" w:colFirst="0" w:colLast="0"/>
       <w:bookmarkEnd w:id="85"/>
       <w:r>
-        <w:lastRenderedPageBreak/>
         <w:t xml:space="preserve">3.6.1 </w:t>
       </w:r>
       <w:proofErr w:type="spellStart"/>
@@ -39884,6 +40189,46 @@
           </wp:inline>
         </w:drawing>
       </w:r>
+    </w:p>
+    <w:p>
+      <w:pPr>
+        <w:rPr>
+          <w:rFonts w:ascii="Garamond" w:eastAsia="Garamond" w:hAnsi="Garamond" w:cs="Garamond"/>
+          <w:b/>
+          <w:sz w:val="28"/>
+          <w:szCs w:val="28"/>
+        </w:rPr>
+      </w:pPr>
+    </w:p>
+    <w:p>
+      <w:pPr>
+        <w:rPr>
+          <w:rFonts w:ascii="Garamond" w:eastAsia="Garamond" w:hAnsi="Garamond" w:cs="Garamond"/>
+          <w:b/>
+          <w:sz w:val="28"/>
+          <w:szCs w:val="28"/>
+        </w:rPr>
+      </w:pPr>
+    </w:p>
+    <w:p>
+      <w:pPr>
+        <w:rPr>
+          <w:rFonts w:ascii="Garamond" w:eastAsia="Garamond" w:hAnsi="Garamond" w:cs="Garamond"/>
+          <w:b/>
+          <w:sz w:val="28"/>
+          <w:szCs w:val="28"/>
+        </w:rPr>
+      </w:pPr>
+    </w:p>
+    <w:p>
+      <w:pPr>
+        <w:rPr>
+          <w:rFonts w:ascii="Garamond" w:eastAsia="Garamond" w:hAnsi="Garamond" w:cs="Garamond"/>
+          <w:b/>
+          <w:sz w:val="28"/>
+          <w:szCs w:val="28"/>
+        </w:rPr>
+      </w:pPr>
     </w:p>
     <w:p>
       <w:pPr>
@@ -41952,7 +42297,6 @@
   <w:style w:type="character" w:default="1" w:styleId="Carpredefinitoparagrafo">
     <w:name w:val="Default Paragraph Font"/>
     <w:uiPriority w:val="1"/>
-    <w:semiHidden/>
     <w:unhideWhenUsed/>
   </w:style>
   <w:style w:type="table" w:default="1" w:styleId="Tabellanormale">

</xml_diff>

<commit_message>
Modifiche varie prima della consegna
</commit_message>
<xml_diff>
--- a/RAD/NC08_RAD_V2.0.docx
+++ b/RAD/NC08_RAD_V2.0.docx
@@ -1047,21 +1047,7 @@
               <w:rPr>
                 <w:rFonts w:ascii="Century Gothic" w:eastAsia="Century Gothic" w:hAnsi="Century Gothic" w:cs="Century Gothic"/>
               </w:rPr>
-              <w:t xml:space="preserve">Sistema attuale e Activity </w:t>
-            </w:r>
-            <w:proofErr w:type="spellStart"/>
-            <w:r>
-              <w:rPr>
-                <w:rFonts w:ascii="Century Gothic" w:eastAsia="Century Gothic" w:hAnsi="Century Gothic" w:cs="Century Gothic"/>
-              </w:rPr>
-              <w:t>Diagram</w:t>
-            </w:r>
-            <w:proofErr w:type="spellEnd"/>
-            <w:r>
-              <w:rPr>
-                <w:rFonts w:ascii="Century Gothic" w:eastAsia="Century Gothic" w:hAnsi="Century Gothic" w:cs="Century Gothic"/>
-              </w:rPr>
-              <w:t xml:space="preserve"> sistema proposto</w:t>
+              <w:t>Sistema attuale e Activity Diagram sistema proposto</w:t>
             </w:r>
           </w:p>
         </w:tc>
@@ -1698,28 +1684,12 @@
                 <w:rFonts w:ascii="Century Gothic" w:eastAsia="Century Gothic" w:hAnsi="Century Gothic" w:cs="Century Gothic"/>
               </w:rPr>
             </w:pPr>
-            <w:proofErr w:type="spellStart"/>
-            <w:r>
-              <w:rPr>
-                <w:rFonts w:ascii="Century Gothic" w:eastAsia="Century Gothic" w:hAnsi="Century Gothic" w:cs="Century Gothic"/>
-              </w:rPr>
-              <w:t>Sequence</w:t>
-            </w:r>
-            <w:proofErr w:type="spellEnd"/>
-            <w:r>
-              <w:rPr>
-                <w:rFonts w:ascii="Century Gothic" w:eastAsia="Century Gothic" w:hAnsi="Century Gothic" w:cs="Century Gothic"/>
-              </w:rPr>
-              <w:t xml:space="preserve"> </w:t>
-            </w:r>
-            <w:proofErr w:type="spellStart"/>
-            <w:r>
-              <w:rPr>
-                <w:rFonts w:ascii="Century Gothic" w:eastAsia="Century Gothic" w:hAnsi="Century Gothic" w:cs="Century Gothic"/>
-              </w:rPr>
-              <w:t>Diagram</w:t>
-            </w:r>
-            <w:proofErr w:type="spellEnd"/>
+            <w:r>
+              <w:rPr>
+                <w:rFonts w:ascii="Century Gothic" w:eastAsia="Century Gothic" w:hAnsi="Century Gothic" w:cs="Century Gothic"/>
+              </w:rPr>
+              <w:t>Sequence Diagram</w:t>
+            </w:r>
           </w:p>
         </w:tc>
         <w:tc>
@@ -1862,21 +1832,7 @@
               <w:rPr>
                 <w:rFonts w:ascii="Century Gothic" w:eastAsia="Century Gothic" w:hAnsi="Century Gothic" w:cs="Century Gothic"/>
               </w:rPr>
-              <w:t xml:space="preserve">Inserimento </w:t>
-            </w:r>
-            <w:proofErr w:type="spellStart"/>
-            <w:r>
-              <w:rPr>
-                <w:rFonts w:ascii="Century Gothic" w:eastAsia="Century Gothic" w:hAnsi="Century Gothic" w:cs="Century Gothic"/>
-              </w:rPr>
-              <w:t>Mock</w:t>
-            </w:r>
-            <w:proofErr w:type="spellEnd"/>
-            <w:r>
-              <w:rPr>
-                <w:rFonts w:ascii="Century Gothic" w:eastAsia="Century Gothic" w:hAnsi="Century Gothic" w:cs="Century Gothic"/>
-              </w:rPr>
-              <w:t>-up</w:t>
+              <w:t>Inserimento Mock-up</w:t>
             </w:r>
           </w:p>
         </w:tc>
@@ -2139,16 +2095,8 @@
               <w:rPr>
                 <w:rFonts w:ascii="Century Gothic" w:eastAsia="Century Gothic" w:hAnsi="Century Gothic" w:cs="Century Gothic"/>
               </w:rPr>
-              <w:t xml:space="preserve">Revisione requisiti funzionali, Use Case e Object </w:t>
-            </w:r>
-            <w:proofErr w:type="spellStart"/>
-            <w:r>
-              <w:rPr>
-                <w:rFonts w:ascii="Century Gothic" w:eastAsia="Century Gothic" w:hAnsi="Century Gothic" w:cs="Century Gothic"/>
-              </w:rPr>
-              <w:t>Diagram</w:t>
-            </w:r>
-            <w:proofErr w:type="spellEnd"/>
+              <w:t>Revisione requisiti funzionali, Use Case e Object Diagram</w:t>
+            </w:r>
           </w:p>
         </w:tc>
         <w:tc>
@@ -5755,19 +5703,11 @@
         <w:spacing w:line="259" w:lineRule="auto"/>
         <w:jc w:val="both"/>
       </w:pPr>
-      <w:proofErr w:type="spellStart"/>
       <w:r>
         <w:rPr>
           <w:rFonts w:ascii="Garamond" w:eastAsia="Garamond" w:hAnsi="Garamond" w:cs="Garamond"/>
         </w:rPr>
-        <w:t>Branch</w:t>
-      </w:r>
-      <w:proofErr w:type="spellEnd"/>
-      <w:r>
-        <w:rPr>
-          <w:rFonts w:ascii="Garamond" w:eastAsia="Garamond" w:hAnsi="Garamond" w:cs="Garamond"/>
-        </w:rPr>
-        <w:t xml:space="preserve"> coverage dei casi di test: almeno 75% </w:t>
+        <w:t xml:space="preserve">Branch coverage dei casi di test: almeno 75% </w:t>
       </w:r>
     </w:p>
     <w:p>
@@ -5813,21 +5753,7 @@
         <w:rPr>
           <w:rFonts w:ascii="Garamond" w:eastAsia="Garamond" w:hAnsi="Garamond" w:cs="Garamond"/>
         </w:rPr>
-        <w:t xml:space="preserve">Il numero di warning dati in output da </w:t>
-      </w:r>
-      <w:proofErr w:type="spellStart"/>
-      <w:r>
-        <w:rPr>
-          <w:rFonts w:ascii="Garamond" w:eastAsia="Garamond" w:hAnsi="Garamond" w:cs="Garamond"/>
-        </w:rPr>
-        <w:t>Checkstyle</w:t>
-      </w:r>
-      <w:proofErr w:type="spellEnd"/>
-      <w:r>
-        <w:rPr>
-          <w:rFonts w:ascii="Garamond" w:eastAsia="Garamond" w:hAnsi="Garamond" w:cs="Garamond"/>
-        </w:rPr>
-        <w:t xml:space="preserve"> inferiore ad una soglia da definire (molto bassa).</w:t>
+        <w:t>Il numero di warning dati in output da Checkstyle inferiore ad una soglia da definire (molto bassa).</w:t>
       </w:r>
     </w:p>
     <w:p>
@@ -5843,21 +5769,21 @@
         <w:rPr>
           <w:rFonts w:ascii="Garamond" w:eastAsia="Garamond" w:hAnsi="Garamond" w:cs="Garamond"/>
         </w:rPr>
-        <w:t xml:space="preserve">Almeno </w:t>
+        <w:t xml:space="preserve">Almeno uno use case per ogni membro </w:t>
       </w:r>
       <w:proofErr w:type="gramStart"/>
       <w:r>
         <w:rPr>
           <w:rFonts w:ascii="Garamond" w:eastAsia="Garamond" w:hAnsi="Garamond" w:cs="Garamond"/>
         </w:rPr>
-        <w:t>uno use</w:t>
+        <w:t>del team</w:t>
       </w:r>
       <w:proofErr w:type="gramEnd"/>
       <w:r>
         <w:rPr>
           <w:rFonts w:ascii="Garamond" w:eastAsia="Garamond" w:hAnsi="Garamond" w:cs="Garamond"/>
         </w:rPr>
-        <w:t xml:space="preserve"> case per ogni membro del team  </w:t>
+        <w:t xml:space="preserve">  </w:t>
       </w:r>
     </w:p>
     <w:p>
@@ -5919,35 +5845,7 @@
         <w:rPr>
           <w:rFonts w:ascii="Garamond" w:eastAsia="Garamond" w:hAnsi="Garamond" w:cs="Garamond"/>
         </w:rPr>
-        <w:t xml:space="preserve">Almeno uno </w:t>
-      </w:r>
-      <w:proofErr w:type="spellStart"/>
-      <w:r>
-        <w:rPr>
-          <w:rFonts w:ascii="Garamond" w:eastAsia="Garamond" w:hAnsi="Garamond" w:cs="Garamond"/>
-        </w:rPr>
-        <w:t>sequence</w:t>
-      </w:r>
-      <w:proofErr w:type="spellEnd"/>
-      <w:r>
-        <w:rPr>
-          <w:rFonts w:ascii="Garamond" w:eastAsia="Garamond" w:hAnsi="Garamond" w:cs="Garamond"/>
-        </w:rPr>
-        <w:t xml:space="preserve"> </w:t>
-      </w:r>
-      <w:proofErr w:type="spellStart"/>
-      <w:r>
-        <w:rPr>
-          <w:rFonts w:ascii="Garamond" w:eastAsia="Garamond" w:hAnsi="Garamond" w:cs="Garamond"/>
-        </w:rPr>
-        <w:t>diagram</w:t>
-      </w:r>
-      <w:proofErr w:type="spellEnd"/>
-      <w:r>
-        <w:rPr>
-          <w:rFonts w:ascii="Garamond" w:eastAsia="Garamond" w:hAnsi="Garamond" w:cs="Garamond"/>
-        </w:rPr>
-        <w:t xml:space="preserve"> ogni </w:t>
+        <w:t xml:space="preserve">Almeno uno sequence diagram ogni </w:t>
       </w:r>
       <w:proofErr w:type="gramStart"/>
       <w:r>
@@ -5977,51 +5875,31 @@
         <w:rPr>
           <w:rFonts w:ascii="Garamond" w:eastAsia="Garamond" w:hAnsi="Garamond" w:cs="Garamond"/>
         </w:rPr>
-        <w:t xml:space="preserve">Almeno uno </w:t>
+        <w:t xml:space="preserve">Almeno uno statechart </w:t>
       </w:r>
-      <w:proofErr w:type="spellStart"/>
       <w:r>
         <w:rPr>
           <w:rFonts w:ascii="Garamond" w:eastAsia="Garamond" w:hAnsi="Garamond" w:cs="Garamond"/>
         </w:rPr>
-        <w:t>statechart</w:t>
+        <w:t>per ogni</w:t>
       </w:r>
-      <w:proofErr w:type="spellEnd"/>
       <w:r>
         <w:rPr>
           <w:rFonts w:ascii="Garamond" w:eastAsia="Garamond" w:hAnsi="Garamond" w:cs="Garamond"/>
         </w:rPr>
-        <w:t xml:space="preserve"> ogni </w:t>
+        <w:t xml:space="preserve"> membr</w:t>
       </w:r>
-      <w:proofErr w:type="gramStart"/>
       <w:r>
         <w:rPr>
           <w:rFonts w:ascii="Garamond" w:eastAsia="Garamond" w:hAnsi="Garamond" w:cs="Garamond"/>
         </w:rPr>
-        <w:t>2</w:t>
+        <w:t>o</w:t>
       </w:r>
-      <w:proofErr w:type="gramEnd"/>
       <w:r>
         <w:rPr>
           <w:rFonts w:ascii="Garamond" w:eastAsia="Garamond" w:hAnsi="Garamond" w:cs="Garamond"/>
         </w:rPr>
-        <w:t xml:space="preserve"> membri del team</w:t>
-      </w:r>
-    </w:p>
-    <w:p>
-      <w:pPr>
-        <w:numPr>
-          <w:ilvl w:val="0"/>
-          <w:numId w:val="4"/>
-        </w:numPr>
-        <w:spacing w:line="259" w:lineRule="auto"/>
-        <w:jc w:val="both"/>
-      </w:pPr>
-      <w:r>
-        <w:rPr>
-          <w:rFonts w:ascii="Garamond" w:eastAsia="Garamond" w:hAnsi="Garamond" w:cs="Garamond"/>
-        </w:rPr>
-        <w:t xml:space="preserve">Almeno uno scenario per membro </w:t>
+        <w:t xml:space="preserve"> </w:t>
       </w:r>
       <w:proofErr w:type="gramStart"/>
       <w:r>
@@ -6045,49 +5923,43 @@
         <w:rPr>
           <w:rFonts w:ascii="Garamond" w:eastAsia="Garamond" w:hAnsi="Garamond" w:cs="Garamond"/>
         </w:rPr>
-        <w:t xml:space="preserve">Ogni </w:t>
+        <w:t xml:space="preserve">Almeno uno scenario per </w:t>
       </w:r>
-      <w:proofErr w:type="spellStart"/>
       <w:r>
         <w:rPr>
           <w:rFonts w:ascii="Garamond" w:eastAsia="Garamond" w:hAnsi="Garamond" w:cs="Garamond"/>
         </w:rPr>
-        <w:t>sequence</w:t>
+        <w:t xml:space="preserve"> ogni </w:t>
       </w:r>
-      <w:proofErr w:type="spellEnd"/>
       <w:r>
         <w:rPr>
           <w:rFonts w:ascii="Garamond" w:eastAsia="Garamond" w:hAnsi="Garamond" w:cs="Garamond"/>
         </w:rPr>
-        <w:t xml:space="preserve"> </w:t>
-      </w:r>
-      <w:proofErr w:type="spellStart"/>
-      <w:r>
-        <w:rPr>
-          <w:rFonts w:ascii="Garamond" w:eastAsia="Garamond" w:hAnsi="Garamond" w:cs="Garamond"/>
-        </w:rPr>
-        <w:t>diagram</w:t>
-      </w:r>
-      <w:proofErr w:type="spellEnd"/>
-      <w:r>
-        <w:rPr>
-          <w:rFonts w:ascii="Garamond" w:eastAsia="Garamond" w:hAnsi="Garamond" w:cs="Garamond"/>
-        </w:rPr>
-        <w:t xml:space="preserve"> dev’essere associato ad </w:t>
+        <w:t xml:space="preserve">membro </w:t>
       </w:r>
       <w:proofErr w:type="gramStart"/>
       <w:r>
         <w:rPr>
           <w:rFonts w:ascii="Garamond" w:eastAsia="Garamond" w:hAnsi="Garamond" w:cs="Garamond"/>
         </w:rPr>
-        <w:t>uno use</w:t>
+        <w:t>del team</w:t>
       </w:r>
       <w:proofErr w:type="gramEnd"/>
+    </w:p>
+    <w:p>
+      <w:pPr>
+        <w:numPr>
+          <w:ilvl w:val="0"/>
+          <w:numId w:val="4"/>
+        </w:numPr>
+        <w:spacing w:line="259" w:lineRule="auto"/>
+        <w:jc w:val="both"/>
+      </w:pPr>
       <w:r>
         <w:rPr>
           <w:rFonts w:ascii="Garamond" w:eastAsia="Garamond" w:hAnsi="Garamond" w:cs="Garamond"/>
         </w:rPr>
-        <w:t xml:space="preserve"> case sviluppato in precedenza</w:t>
+        <w:t>Ogni sequence diagram dev’essere associato ad uno use case sviluppato in precedenza</w:t>
       </w:r>
     </w:p>
     <w:p>
@@ -6103,35 +5975,7 @@
         <w:rPr>
           <w:rFonts w:ascii="Garamond" w:eastAsia="Garamond" w:hAnsi="Garamond" w:cs="Garamond"/>
         </w:rPr>
-        <w:t xml:space="preserve">Dev’essere fornito il </w:t>
-      </w:r>
-      <w:proofErr w:type="spellStart"/>
-      <w:r>
-        <w:rPr>
-          <w:rFonts w:ascii="Garamond" w:eastAsia="Garamond" w:hAnsi="Garamond" w:cs="Garamond"/>
-        </w:rPr>
-        <w:t>path</w:t>
-      </w:r>
-      <w:proofErr w:type="spellEnd"/>
-      <w:r>
-        <w:rPr>
-          <w:rFonts w:ascii="Garamond" w:eastAsia="Garamond" w:hAnsi="Garamond" w:cs="Garamond"/>
-        </w:rPr>
-        <w:t xml:space="preserve"> </w:t>
-      </w:r>
-      <w:proofErr w:type="spellStart"/>
-      <w:r>
-        <w:rPr>
-          <w:rFonts w:ascii="Garamond" w:eastAsia="Garamond" w:hAnsi="Garamond" w:cs="Garamond"/>
-        </w:rPr>
-        <w:t>navigazionale</w:t>
-      </w:r>
-      <w:proofErr w:type="spellEnd"/>
-      <w:r>
-        <w:rPr>
-          <w:rFonts w:ascii="Garamond" w:eastAsia="Garamond" w:hAnsi="Garamond" w:cs="Garamond"/>
-        </w:rPr>
-        <w:t xml:space="preserve"> del sistema</w:t>
+        <w:t>Dev’essere fornito il path navigazionale del sistema</w:t>
       </w:r>
     </w:p>
     <w:p>
@@ -6147,21 +5991,7 @@
         <w:rPr>
           <w:rFonts w:ascii="Garamond" w:eastAsia="Garamond" w:hAnsi="Garamond" w:cs="Garamond"/>
         </w:rPr>
-        <w:t xml:space="preserve">Dev’essere fornito un numero di </w:t>
-      </w:r>
-      <w:proofErr w:type="spellStart"/>
-      <w:r>
-        <w:rPr>
-          <w:rFonts w:ascii="Garamond" w:eastAsia="Garamond" w:hAnsi="Garamond" w:cs="Garamond"/>
-        </w:rPr>
-        <w:t>mock</w:t>
-      </w:r>
-      <w:proofErr w:type="spellEnd"/>
-      <w:r>
-        <w:rPr>
-          <w:rFonts w:ascii="Garamond" w:eastAsia="Garamond" w:hAnsi="Garamond" w:cs="Garamond"/>
-        </w:rPr>
-        <w:t>-up dell’interfaccia sufficiente a dare una visione d’insieme del sistema</w:t>
+        <w:t>Dev’essere fornito un numero di mock-up dell’interfaccia sufficiente a dare una visione d’insieme del sistema</w:t>
       </w:r>
     </w:p>
     <w:p>
@@ -6177,35 +6007,7 @@
         <w:rPr>
           <w:rFonts w:ascii="Garamond" w:eastAsia="Garamond" w:hAnsi="Garamond" w:cs="Garamond"/>
         </w:rPr>
-        <w:t xml:space="preserve">Vari approcci per il raggiungimento dell’affidabilità desiderata sia di fault </w:t>
-      </w:r>
-      <w:proofErr w:type="spellStart"/>
-      <w:r>
-        <w:rPr>
-          <w:rFonts w:ascii="Garamond" w:eastAsia="Garamond" w:hAnsi="Garamond" w:cs="Garamond"/>
-        </w:rPr>
-        <w:t>avoidance</w:t>
-      </w:r>
-      <w:proofErr w:type="spellEnd"/>
-      <w:r>
-        <w:rPr>
-          <w:rFonts w:ascii="Garamond" w:eastAsia="Garamond" w:hAnsi="Garamond" w:cs="Garamond"/>
-        </w:rPr>
-        <w:t xml:space="preserve"> e fault </w:t>
-      </w:r>
-      <w:proofErr w:type="spellStart"/>
-      <w:r>
-        <w:rPr>
-          <w:rFonts w:ascii="Garamond" w:eastAsia="Garamond" w:hAnsi="Garamond" w:cs="Garamond"/>
-        </w:rPr>
-        <w:t>detection</w:t>
-      </w:r>
-      <w:proofErr w:type="spellEnd"/>
-      <w:r>
-        <w:rPr>
-          <w:rFonts w:ascii="Garamond" w:eastAsia="Garamond" w:hAnsi="Garamond" w:cs="Garamond"/>
-        </w:rPr>
-        <w:t xml:space="preserve"> (review, testing white box e black </w:t>
+        <w:t xml:space="preserve">Vari approcci per il raggiungimento dell’affidabilità desiderata sia di fault avoidance e fault detection (review, testing white box e black </w:t>
       </w:r>
       <w:proofErr w:type="gramStart"/>
       <w:r>
@@ -6477,21 +6279,7 @@
         <w:rPr>
           <w:rFonts w:ascii="Garamond" w:eastAsia="Garamond" w:hAnsi="Garamond" w:cs="Garamond"/>
         </w:rPr>
-        <w:t xml:space="preserve">UCD: Use Case </w:t>
-      </w:r>
-      <w:proofErr w:type="spellStart"/>
-      <w:r>
-        <w:rPr>
-          <w:rFonts w:ascii="Garamond" w:eastAsia="Garamond" w:hAnsi="Garamond" w:cs="Garamond"/>
-        </w:rPr>
-        <w:t>Diagram</w:t>
-      </w:r>
-      <w:proofErr w:type="spellEnd"/>
-      <w:r>
-        <w:rPr>
-          <w:rFonts w:ascii="Garamond" w:eastAsia="Garamond" w:hAnsi="Garamond" w:cs="Garamond"/>
-        </w:rPr>
-        <w:t xml:space="preserve">; </w:t>
+        <w:t xml:space="preserve">UCD: Use Case Diagram; </w:t>
       </w:r>
     </w:p>
     <w:p>
@@ -6525,21 +6313,7 @@
         <w:rPr>
           <w:rFonts w:ascii="Garamond" w:eastAsia="Garamond" w:hAnsi="Garamond" w:cs="Garamond"/>
         </w:rPr>
-        <w:t xml:space="preserve">OD: Object </w:t>
-      </w:r>
-      <w:proofErr w:type="spellStart"/>
-      <w:r>
-        <w:rPr>
-          <w:rFonts w:ascii="Garamond" w:eastAsia="Garamond" w:hAnsi="Garamond" w:cs="Garamond"/>
-        </w:rPr>
-        <w:t>Diagram</w:t>
-      </w:r>
-      <w:proofErr w:type="spellEnd"/>
-      <w:r>
-        <w:rPr>
-          <w:rFonts w:ascii="Garamond" w:eastAsia="Garamond" w:hAnsi="Garamond" w:cs="Garamond"/>
-        </w:rPr>
-        <w:t xml:space="preserve"> </w:t>
+        <w:t xml:space="preserve">OD: Object Diagram </w:t>
       </w:r>
     </w:p>
     <w:p>
@@ -6556,35 +6330,7 @@
         <w:rPr>
           <w:rFonts w:ascii="Garamond" w:eastAsia="Garamond" w:hAnsi="Garamond" w:cs="Garamond"/>
         </w:rPr>
-        <w:t xml:space="preserve">SD: </w:t>
-      </w:r>
-      <w:proofErr w:type="spellStart"/>
-      <w:r>
-        <w:rPr>
-          <w:rFonts w:ascii="Garamond" w:eastAsia="Garamond" w:hAnsi="Garamond" w:cs="Garamond"/>
-        </w:rPr>
-        <w:t>Sequence</w:t>
-      </w:r>
-      <w:proofErr w:type="spellEnd"/>
-      <w:r>
-        <w:rPr>
-          <w:rFonts w:ascii="Garamond" w:eastAsia="Garamond" w:hAnsi="Garamond" w:cs="Garamond"/>
-        </w:rPr>
-        <w:t xml:space="preserve"> </w:t>
-      </w:r>
-      <w:proofErr w:type="spellStart"/>
-      <w:r>
-        <w:rPr>
-          <w:rFonts w:ascii="Garamond" w:eastAsia="Garamond" w:hAnsi="Garamond" w:cs="Garamond"/>
-        </w:rPr>
-        <w:t>Diagram</w:t>
-      </w:r>
-      <w:proofErr w:type="spellEnd"/>
-      <w:r>
-        <w:rPr>
-          <w:rFonts w:ascii="Garamond" w:eastAsia="Garamond" w:hAnsi="Garamond" w:cs="Garamond"/>
-        </w:rPr>
-        <w:t xml:space="preserve"> </w:t>
+        <w:t xml:space="preserve">SD: Sequence Diagram </w:t>
       </w:r>
     </w:p>
     <w:p>
@@ -6601,35 +6347,7 @@
         <w:rPr>
           <w:rFonts w:ascii="Garamond" w:eastAsia="Garamond" w:hAnsi="Garamond" w:cs="Garamond"/>
         </w:rPr>
-        <w:t xml:space="preserve">SCD: </w:t>
-      </w:r>
-      <w:proofErr w:type="spellStart"/>
-      <w:r>
-        <w:rPr>
-          <w:rFonts w:ascii="Garamond" w:eastAsia="Garamond" w:hAnsi="Garamond" w:cs="Garamond"/>
-        </w:rPr>
-        <w:t>Statechart</w:t>
-      </w:r>
-      <w:proofErr w:type="spellEnd"/>
-      <w:r>
-        <w:rPr>
-          <w:rFonts w:ascii="Garamond" w:eastAsia="Garamond" w:hAnsi="Garamond" w:cs="Garamond"/>
-        </w:rPr>
-        <w:t xml:space="preserve"> </w:t>
-      </w:r>
-      <w:proofErr w:type="spellStart"/>
-      <w:r>
-        <w:rPr>
-          <w:rFonts w:ascii="Garamond" w:eastAsia="Garamond" w:hAnsi="Garamond" w:cs="Garamond"/>
-        </w:rPr>
-        <w:t>Diagram</w:t>
-      </w:r>
-      <w:proofErr w:type="spellEnd"/>
-      <w:r>
-        <w:rPr>
-          <w:rFonts w:ascii="Garamond" w:eastAsia="Garamond" w:hAnsi="Garamond" w:cs="Garamond"/>
-        </w:rPr>
-        <w:t xml:space="preserve"> </w:t>
+        <w:t xml:space="preserve">SCD: Statechart Diagram </w:t>
       </w:r>
     </w:p>
     <w:p>
@@ -6646,21 +6364,7 @@
         <w:rPr>
           <w:rFonts w:ascii="Garamond" w:eastAsia="Garamond" w:hAnsi="Garamond" w:cs="Garamond"/>
         </w:rPr>
-        <w:t xml:space="preserve">UI: </w:t>
-      </w:r>
-      <w:proofErr w:type="spellStart"/>
-      <w:r>
-        <w:rPr>
-          <w:rFonts w:ascii="Garamond" w:eastAsia="Garamond" w:hAnsi="Garamond" w:cs="Garamond"/>
-        </w:rPr>
-        <w:t>Mock</w:t>
-      </w:r>
-      <w:proofErr w:type="spellEnd"/>
-      <w:r>
-        <w:rPr>
-          <w:rFonts w:ascii="Garamond" w:eastAsia="Garamond" w:hAnsi="Garamond" w:cs="Garamond"/>
-        </w:rPr>
-        <w:t xml:space="preserve">-Up </w:t>
+        <w:t xml:space="preserve">UI: Mock-Up </w:t>
       </w:r>
     </w:p>
     <w:p>
@@ -6717,33 +6421,8 @@
           <w:rFonts w:ascii="Garamond" w:eastAsia="Garamond" w:hAnsi="Garamond" w:cs="Garamond"/>
           <w:lang w:val="en-US"/>
         </w:rPr>
-        <w:t xml:space="preserve"> Java, Third Edition, Bernd </w:t>
+        <w:t xml:space="preserve"> Java, Third Edition, Bernd Bruegge &amp; Allen H. Dutoit</w:t>
       </w:r>
-      <w:proofErr w:type="spellStart"/>
-      <w:r>
-        <w:rPr>
-          <w:rFonts w:ascii="Garamond" w:eastAsia="Garamond" w:hAnsi="Garamond" w:cs="Garamond"/>
-          <w:lang w:val="en-US"/>
-        </w:rPr>
-        <w:t>Bruegge</w:t>
-      </w:r>
-      <w:proofErr w:type="spellEnd"/>
-      <w:r>
-        <w:rPr>
-          <w:rFonts w:ascii="Garamond" w:eastAsia="Garamond" w:hAnsi="Garamond" w:cs="Garamond"/>
-          <w:lang w:val="en-US"/>
-        </w:rPr>
-        <w:t xml:space="preserve"> &amp; Allen H. </w:t>
-      </w:r>
-      <w:proofErr w:type="spellStart"/>
-      <w:r>
-        <w:rPr>
-          <w:rFonts w:ascii="Garamond" w:eastAsia="Garamond" w:hAnsi="Garamond" w:cs="Garamond"/>
-          <w:lang w:val="en-US"/>
-        </w:rPr>
-        <w:t>Dutoit</w:t>
-      </w:r>
-      <w:proofErr w:type="spellEnd"/>
     </w:p>
     <w:p>
       <w:pPr>
@@ -6780,70 +6459,14 @@
         <w:rPr>
           <w:rFonts w:ascii="Garamond" w:eastAsia="Garamond" w:hAnsi="Garamond" w:cs="Garamond"/>
         </w:rPr>
-        <w:t xml:space="preserve">Nel secondo capitolo del documento in questione verrà presentata una descrizione del sistema attuale, con un Activity </w:t>
-      </w:r>
-      <w:proofErr w:type="spellStart"/>
-      <w:r>
-        <w:rPr>
-          <w:rFonts w:ascii="Garamond" w:eastAsia="Garamond" w:hAnsi="Garamond" w:cs="Garamond"/>
-        </w:rPr>
-        <w:t>Diagram</w:t>
-      </w:r>
-      <w:proofErr w:type="spellEnd"/>
-      <w:r>
-        <w:rPr>
-          <w:rFonts w:ascii="Garamond" w:eastAsia="Garamond" w:hAnsi="Garamond" w:cs="Garamond"/>
-        </w:rPr>
-        <w:t xml:space="preserve"> di supporto. </w:t>
+        <w:t xml:space="preserve">Nel secondo capitolo del documento in questione verrà presentata una descrizione del sistema attuale, con un Activity Diagram di supporto. </w:t>
       </w:r>
       <w:r>
         <w:rPr>
           <w:rFonts w:ascii="Garamond" w:eastAsia="Garamond" w:hAnsi="Garamond" w:cs="Garamond"/>
         </w:rPr>
         <w:br/>
-        <w:t xml:space="preserve">Nel terzo capitolo, invece, sarà descritto il sistema proposto con i relativi requisiti funzionali e non funzionali. Tramite scenari e use case verrà stabilito chi sono gli attori del sistema e come gli attori individuati interagiscono con il sistema. Verranno poi presentati </w:t>
-      </w:r>
-      <w:proofErr w:type="spellStart"/>
-      <w:r>
-        <w:rPr>
-          <w:rFonts w:ascii="Garamond" w:eastAsia="Garamond" w:hAnsi="Garamond" w:cs="Garamond"/>
-        </w:rPr>
-        <w:t>mock</w:t>
-      </w:r>
-      <w:proofErr w:type="spellEnd"/>
-      <w:r>
-        <w:rPr>
-          <w:rFonts w:ascii="Garamond" w:eastAsia="Garamond" w:hAnsi="Garamond" w:cs="Garamond"/>
-        </w:rPr>
-        <w:t xml:space="preserve">-up dell’interfaccia utente ed i </w:t>
-      </w:r>
-      <w:proofErr w:type="spellStart"/>
-      <w:r>
-        <w:rPr>
-          <w:rFonts w:ascii="Garamond" w:eastAsia="Garamond" w:hAnsi="Garamond" w:cs="Garamond"/>
-        </w:rPr>
-        <w:t>path</w:t>
-      </w:r>
-      <w:proofErr w:type="spellEnd"/>
-      <w:r>
-        <w:rPr>
-          <w:rFonts w:ascii="Garamond" w:eastAsia="Garamond" w:hAnsi="Garamond" w:cs="Garamond"/>
-        </w:rPr>
-        <w:t xml:space="preserve"> </w:t>
-      </w:r>
-      <w:proofErr w:type="spellStart"/>
-      <w:r>
-        <w:rPr>
-          <w:rFonts w:ascii="Garamond" w:eastAsia="Garamond" w:hAnsi="Garamond" w:cs="Garamond"/>
-        </w:rPr>
-        <w:t>navigazionali</w:t>
-      </w:r>
-      <w:proofErr w:type="spellEnd"/>
-      <w:r>
-        <w:rPr>
-          <w:rFonts w:ascii="Garamond" w:eastAsia="Garamond" w:hAnsi="Garamond" w:cs="Garamond"/>
-        </w:rPr>
-        <w:t xml:space="preserve"> per l’applicazione proposta.</w:t>
+        <w:t>Nel terzo capitolo, invece, sarà descritto il sistema proposto con i relativi requisiti funzionali e non funzionali. Tramite scenari e use case verrà stabilito chi sono gli attori del sistema e come gli attori individuati interagiscono con il sistema. Verranno poi presentati mock-up dell’interfaccia utente ed i path navigazionali per l’applicazione proposta.</w:t>
       </w:r>
     </w:p>
     <w:p>
@@ -7272,23 +6895,7 @@
           <w:rFonts w:ascii="Garamond" w:eastAsia="Garamond" w:hAnsi="Garamond" w:cs="Garamond"/>
           <w:color w:val="000000"/>
         </w:rPr>
-        <w:t xml:space="preserve">Tale pagina presenta un </w:t>
-      </w:r>
-      <w:proofErr w:type="spellStart"/>
-      <w:r>
-        <w:rPr>
-          <w:rFonts w:ascii="Garamond" w:eastAsia="Garamond" w:hAnsi="Garamond" w:cs="Garamond"/>
-          <w:color w:val="000000"/>
-        </w:rPr>
-        <w:t>form</w:t>
-      </w:r>
-      <w:proofErr w:type="spellEnd"/>
-      <w:r>
-        <w:rPr>
-          <w:rFonts w:ascii="Garamond" w:eastAsia="Garamond" w:hAnsi="Garamond" w:cs="Garamond"/>
-          <w:color w:val="000000"/>
-        </w:rPr>
-        <w:t xml:space="preserve"> da compilare con i propri dati personali seguendo dei criteri per l'inserimento dei dati da rispettare.</w:t>
+        <w:t>Tale pagina presenta un form da compilare con i propri dati personali seguendo dei criteri per l'inserimento dei dati da rispettare.</w:t>
       </w:r>
     </w:p>
     <w:p>
@@ -7421,23 +7028,7 @@
           <w:rFonts w:ascii="Garamond" w:eastAsia="Garamond" w:hAnsi="Garamond" w:cs="Garamond"/>
           <w:color w:val="000000"/>
         </w:rPr>
-        <w:t xml:space="preserve">Inserisce quindi i suoi dati nell’apposito </w:t>
-      </w:r>
-      <w:proofErr w:type="spellStart"/>
-      <w:r>
-        <w:rPr>
-          <w:rFonts w:ascii="Garamond" w:eastAsia="Garamond" w:hAnsi="Garamond" w:cs="Garamond"/>
-          <w:color w:val="000000"/>
-        </w:rPr>
-        <w:t>form</w:t>
-      </w:r>
-      <w:proofErr w:type="spellEnd"/>
-      <w:r>
-        <w:rPr>
-          <w:rFonts w:ascii="Garamond" w:eastAsia="Garamond" w:hAnsi="Garamond" w:cs="Garamond"/>
-          <w:color w:val="000000"/>
-        </w:rPr>
-        <w:t>: Nome e Cognome, Via, Civico, CAP e Città. Per sbaglio lascia vuoto il campo obbligatorio del numero civico e il sistema glielo segnala. </w:t>
+        <w:t>Inserisce quindi i suoi dati nell’apposito form: Nome e Cognome, Via, Civico, CAP e Città. Per sbaglio lascia vuoto il campo obbligatorio del numero civico e il sistema glielo segnala. </w:t>
       </w:r>
     </w:p>
     <w:p>
@@ -7754,21 +7345,7 @@
         <w:rPr>
           <w:rFonts w:ascii="Garamond" w:eastAsia="Garamond" w:hAnsi="Garamond" w:cs="Garamond"/>
         </w:rPr>
-        <w:t xml:space="preserve">Abbiamo ritenuto opportuno sviluppare un Activity </w:t>
-      </w:r>
-      <w:proofErr w:type="spellStart"/>
-      <w:r>
-        <w:rPr>
-          <w:rFonts w:ascii="Garamond" w:eastAsia="Garamond" w:hAnsi="Garamond" w:cs="Garamond"/>
-        </w:rPr>
-        <w:t>Diagram</w:t>
-      </w:r>
-      <w:proofErr w:type="spellEnd"/>
-      <w:r>
-        <w:rPr>
-          <w:rFonts w:ascii="Garamond" w:eastAsia="Garamond" w:hAnsi="Garamond" w:cs="Garamond"/>
-        </w:rPr>
-        <w:t xml:space="preserve"> relativo alle operazioni appena descritte. </w:t>
+        <w:t xml:space="preserve">Abbiamo ritenuto opportuno sviluppare un Activity Diagram relativo alle operazioni appena descritte. </w:t>
       </w:r>
       <w:r>
         <w:rPr>
@@ -8019,91 +7596,7 @@
         <w:rPr>
           <w:rFonts w:ascii="Garamond" w:eastAsia="Garamond" w:hAnsi="Garamond" w:cs="Garamond"/>
         </w:rPr>
-        <w:t xml:space="preserve">Nella sezione successiva saranno illustrati i requisiti funzionali per i tre attori individuati in fase di analisi: l’utente non autenticato, il cliente e l’admin. I requisiti non funzionali che descrivono le caratteristiche chiave della realizzazione del sistema e delle caratteristiche che dovrà rispettare. A supporto sono stati inseriti gli scenari e </w:t>
-      </w:r>
-      <w:proofErr w:type="gramStart"/>
-      <w:r>
-        <w:rPr>
-          <w:rFonts w:ascii="Garamond" w:eastAsia="Garamond" w:hAnsi="Garamond" w:cs="Garamond"/>
-        </w:rPr>
-        <w:t>gli use</w:t>
-      </w:r>
-      <w:proofErr w:type="gramEnd"/>
-      <w:r>
-        <w:rPr>
-          <w:rFonts w:ascii="Garamond" w:eastAsia="Garamond" w:hAnsi="Garamond" w:cs="Garamond"/>
-        </w:rPr>
-        <w:t xml:space="preserve"> case necessari a descrivere le caratteristiche necessarie per chiarire i punti oscuri del progetto. Nello specifico </w:t>
-      </w:r>
-      <w:proofErr w:type="gramStart"/>
-      <w:r>
-        <w:rPr>
-          <w:rFonts w:ascii="Garamond" w:eastAsia="Garamond" w:hAnsi="Garamond" w:cs="Garamond"/>
-        </w:rPr>
-        <w:t>degli use</w:t>
-      </w:r>
-      <w:proofErr w:type="gramEnd"/>
-      <w:r>
-        <w:rPr>
-          <w:rFonts w:ascii="Garamond" w:eastAsia="Garamond" w:hAnsi="Garamond" w:cs="Garamond"/>
-        </w:rPr>
-        <w:t xml:space="preserve"> case sono stati realizzati quattro use case secondo la notazione IEEE e i restati secondo la notazione basata su user stories. Inoltre, la descrizione del sistema è stata apportata tramite la formulazione di due modelli, uno statico e uno dinamico, secondo i paradigmi </w:t>
-      </w:r>
-      <w:proofErr w:type="spellStart"/>
-      <w:r>
-        <w:rPr>
-          <w:rFonts w:ascii="Garamond" w:eastAsia="Garamond" w:hAnsi="Garamond" w:cs="Garamond"/>
-        </w:rPr>
-        <w:t>object</w:t>
-      </w:r>
-      <w:proofErr w:type="spellEnd"/>
-      <w:r>
-        <w:rPr>
-          <w:rFonts w:ascii="Garamond" w:eastAsia="Garamond" w:hAnsi="Garamond" w:cs="Garamond"/>
-        </w:rPr>
-        <w:t xml:space="preserve"> </w:t>
-      </w:r>
-      <w:proofErr w:type="spellStart"/>
-      <w:r>
-        <w:rPr>
-          <w:rFonts w:ascii="Garamond" w:eastAsia="Garamond" w:hAnsi="Garamond" w:cs="Garamond"/>
-        </w:rPr>
-        <w:t>oriented</w:t>
-      </w:r>
-      <w:proofErr w:type="spellEnd"/>
-      <w:r>
-        <w:rPr>
-          <w:rFonts w:ascii="Garamond" w:eastAsia="Garamond" w:hAnsi="Garamond" w:cs="Garamond"/>
-        </w:rPr>
-        <w:t xml:space="preserve">. Infine, si è data una definizione dell’interfaccia dell’applicazione tramite </w:t>
-      </w:r>
-      <w:proofErr w:type="spellStart"/>
-      <w:r>
-        <w:rPr>
-          <w:rFonts w:ascii="Garamond" w:eastAsia="Garamond" w:hAnsi="Garamond" w:cs="Garamond"/>
-        </w:rPr>
-        <w:t>mock</w:t>
-      </w:r>
-      <w:proofErr w:type="spellEnd"/>
-      <w:r>
-        <w:rPr>
-          <w:rFonts w:ascii="Garamond" w:eastAsia="Garamond" w:hAnsi="Garamond" w:cs="Garamond"/>
-        </w:rPr>
-        <w:t xml:space="preserve">-up e un diagramma </w:t>
-      </w:r>
-      <w:proofErr w:type="spellStart"/>
-      <w:r>
-        <w:rPr>
-          <w:rFonts w:ascii="Garamond" w:eastAsia="Garamond" w:hAnsi="Garamond" w:cs="Garamond"/>
-        </w:rPr>
-        <w:t>navigazionale</w:t>
-      </w:r>
-      <w:proofErr w:type="spellEnd"/>
-      <w:r>
-        <w:rPr>
-          <w:rFonts w:ascii="Garamond" w:eastAsia="Garamond" w:hAnsi="Garamond" w:cs="Garamond"/>
-        </w:rPr>
-        <w:t xml:space="preserve">. </w:t>
+        <w:t xml:space="preserve">Nella sezione successiva saranno illustrati i requisiti funzionali per i tre attori individuati in fase di analisi: l’utente non autenticato, il cliente e l’admin. I requisiti non funzionali che descrivono le caratteristiche chiave della realizzazione del sistema e delle caratteristiche che dovrà rispettare. A supporto sono stati inseriti gli scenari e gli use case necessari a descrivere le caratteristiche necessarie per chiarire i punti oscuri del progetto. Nello specifico degli use case sono stati realizzati quattro use case secondo la notazione IEEE e i restati secondo la notazione basata su user stories. Inoltre, la descrizione del sistema è stata apportata tramite la formulazione di due modelli, uno statico e uno dinamico, secondo i paradigmi object oriented. Infine, si è data una definizione dell’interfaccia dell’applicazione tramite mock-up e un diagramma navigazionale. </w:t>
       </w:r>
     </w:p>
     <w:p>
@@ -10232,25 +9725,7 @@
                 <w:sz w:val="20"/>
                 <w:szCs w:val="20"/>
               </w:rPr>
-              <w:t xml:space="preserve">Il sistema prodotto deve essere facilmente </w:t>
-            </w:r>
-            <w:proofErr w:type="spellStart"/>
-            <w:r>
-              <w:rPr>
-                <w:rFonts w:ascii="Century Gothic" w:eastAsia="Century Gothic" w:hAnsi="Century Gothic" w:cs="Century Gothic"/>
-                <w:sz w:val="20"/>
-                <w:szCs w:val="20"/>
-              </w:rPr>
-              <w:t>manutenibile</w:t>
-            </w:r>
-            <w:proofErr w:type="spellEnd"/>
-            <w:r>
-              <w:rPr>
-                <w:rFonts w:ascii="Century Gothic" w:eastAsia="Century Gothic" w:hAnsi="Century Gothic" w:cs="Century Gothic"/>
-                <w:sz w:val="20"/>
-                <w:szCs w:val="20"/>
-              </w:rPr>
-              <w:t>.</w:t>
+              <w:t>Il sistema prodotto deve essere facilmente manutenibile.</w:t>
             </w:r>
           </w:p>
         </w:tc>
@@ -16703,7 +16178,6 @@
                 <w:szCs w:val="22"/>
               </w:rPr>
             </w:pPr>
-            <w:proofErr w:type="spellStart"/>
             <w:r>
               <w:rPr>
                 <w:rFonts w:ascii="Century Gothic" w:eastAsia="Century Gothic" w:hAnsi="Century Gothic" w:cs="Century Gothic"/>
@@ -16713,7 +16187,6 @@
               </w:rPr>
               <w:t>NaN</w:t>
             </w:r>
-            <w:proofErr w:type="spellEnd"/>
           </w:p>
         </w:tc>
       </w:tr>
@@ -16773,7 +16246,6 @@
                 <w:szCs w:val="22"/>
               </w:rPr>
             </w:pPr>
-            <w:proofErr w:type="spellStart"/>
             <w:r>
               <w:rPr>
                 <w:rFonts w:ascii="Century Gothic" w:eastAsia="Century Gothic" w:hAnsi="Century Gothic" w:cs="Century Gothic"/>
@@ -16783,7 +16255,6 @@
               </w:rPr>
               <w:t>NaN</w:t>
             </w:r>
-            <w:proofErr w:type="spellEnd"/>
           </w:p>
         </w:tc>
       </w:tr>
@@ -17293,27 +16764,7 @@
                 <w:sz w:val="22"/>
                 <w:szCs w:val="22"/>
               </w:rPr>
-              <w:t xml:space="preserve">Il sistema visualizza la pagina con il </w:t>
-            </w:r>
-            <w:proofErr w:type="spellStart"/>
-            <w:r>
-              <w:rPr>
-                <w:rFonts w:ascii="Century Gothic" w:eastAsia="Century Gothic" w:hAnsi="Century Gothic" w:cs="Century Gothic"/>
-                <w:color w:val="000000"/>
-                <w:sz w:val="22"/>
-                <w:szCs w:val="22"/>
-              </w:rPr>
-              <w:t>form</w:t>
-            </w:r>
-            <w:proofErr w:type="spellEnd"/>
-            <w:r>
-              <w:rPr>
-                <w:rFonts w:ascii="Century Gothic" w:eastAsia="Century Gothic" w:hAnsi="Century Gothic" w:cs="Century Gothic"/>
-                <w:color w:val="000000"/>
-                <w:sz w:val="22"/>
-                <w:szCs w:val="22"/>
-              </w:rPr>
-              <w:t xml:space="preserve"> di registrazione</w:t>
+              <w:t>Il sistema visualizza la pagina con il form di registrazione</w:t>
             </w:r>
             <w:r>
               <w:rPr>
@@ -17427,27 +16878,7 @@
                 <w:sz w:val="22"/>
                 <w:szCs w:val="22"/>
               </w:rPr>
-              <w:t xml:space="preserve">L’utente inserisce i dati richiesti e sottomette il </w:t>
-            </w:r>
-            <w:proofErr w:type="spellStart"/>
-            <w:r>
-              <w:rPr>
-                <w:rFonts w:ascii="Century Gothic" w:eastAsia="Century Gothic" w:hAnsi="Century Gothic" w:cs="Century Gothic"/>
-                <w:color w:val="000000"/>
-                <w:sz w:val="22"/>
-                <w:szCs w:val="22"/>
-              </w:rPr>
-              <w:t>form</w:t>
-            </w:r>
-            <w:proofErr w:type="spellEnd"/>
-            <w:r>
-              <w:rPr>
-                <w:rFonts w:ascii="Century Gothic" w:eastAsia="Century Gothic" w:hAnsi="Century Gothic" w:cs="Century Gothic"/>
-                <w:color w:val="000000"/>
-                <w:sz w:val="22"/>
-                <w:szCs w:val="22"/>
-              </w:rPr>
-              <w:t>.</w:t>
+              <w:t>L’utente inserisce i dati richiesti e sottomette il form.</w:t>
             </w:r>
           </w:p>
         </w:tc>
@@ -18173,27 +17604,7 @@
                 <w:sz w:val="22"/>
                 <w:szCs w:val="22"/>
               </w:rPr>
-              <w:t xml:space="preserve">Resta in attesa di una nuova sottomissione del </w:t>
-            </w:r>
-            <w:proofErr w:type="spellStart"/>
-            <w:r>
-              <w:rPr>
-                <w:rFonts w:ascii="Century Gothic" w:eastAsia="Century Gothic" w:hAnsi="Century Gothic" w:cs="Century Gothic"/>
-                <w:color w:val="000000"/>
-                <w:sz w:val="22"/>
-                <w:szCs w:val="22"/>
-              </w:rPr>
-              <w:t>form</w:t>
-            </w:r>
-            <w:proofErr w:type="spellEnd"/>
-            <w:r>
-              <w:rPr>
-                <w:rFonts w:ascii="Century Gothic" w:eastAsia="Century Gothic" w:hAnsi="Century Gothic" w:cs="Century Gothic"/>
-                <w:color w:val="000000"/>
-                <w:sz w:val="22"/>
-                <w:szCs w:val="22"/>
-              </w:rPr>
-              <w:t>.</w:t>
+              <w:t>Resta in attesa di una nuova sottomissione del form.</w:t>
             </w:r>
           </w:p>
         </w:tc>
@@ -18600,29 +18011,7 @@
                 <w:sz w:val="22"/>
                 <w:szCs w:val="22"/>
               </w:rPr>
-              <w:t xml:space="preserve">L’utente non riesce a sottomettere il </w:t>
-            </w:r>
-            <w:proofErr w:type="spellStart"/>
-            <w:r>
-              <w:rPr>
-                <w:rFonts w:ascii="Century Gothic" w:eastAsia="Century Gothic" w:hAnsi="Century Gothic" w:cs="Century Gothic"/>
-                <w:i/>
-                <w:color w:val="FFFFFF"/>
-                <w:sz w:val="22"/>
-                <w:szCs w:val="22"/>
-              </w:rPr>
-              <w:t>form</w:t>
-            </w:r>
-            <w:proofErr w:type="spellEnd"/>
-            <w:r>
-              <w:rPr>
-                <w:rFonts w:ascii="Century Gothic" w:eastAsia="Century Gothic" w:hAnsi="Century Gothic" w:cs="Century Gothic"/>
-                <w:i/>
-                <w:color w:val="FFFFFF"/>
-                <w:sz w:val="22"/>
-                <w:szCs w:val="22"/>
-              </w:rPr>
-              <w:t xml:space="preserve"> per problemi al terminale.</w:t>
+              <w:t>L’utente non riesce a sottomettere il form per problemi al terminale.</w:t>
             </w:r>
           </w:p>
         </w:tc>
@@ -19107,14 +18496,12 @@
                 <w:rFonts w:ascii="Century Gothic" w:eastAsia="Century Gothic" w:hAnsi="Century Gothic" w:cs="Century Gothic"/>
               </w:rPr>
             </w:pPr>
-            <w:proofErr w:type="spellStart"/>
             <w:r>
               <w:rPr>
                 <w:rFonts w:ascii="Century Gothic" w:eastAsia="Century Gothic" w:hAnsi="Century Gothic" w:cs="Century Gothic"/>
               </w:rPr>
               <w:t>NaN</w:t>
             </w:r>
-            <w:proofErr w:type="spellEnd"/>
           </w:p>
         </w:tc>
       </w:tr>
@@ -20178,7 +19565,6 @@
                 <w:szCs w:val="22"/>
               </w:rPr>
             </w:pPr>
-            <w:proofErr w:type="spellStart"/>
             <w:r>
               <w:rPr>
                 <w:rFonts w:ascii="Century Gothic" w:eastAsia="Century Gothic" w:hAnsi="Century Gothic" w:cs="Century Gothic"/>
@@ -20188,7 +19574,6 @@
               </w:rPr>
               <w:t>NaN</w:t>
             </w:r>
-            <w:proofErr w:type="spellEnd"/>
           </w:p>
         </w:tc>
       </w:tr>
@@ -20248,7 +19633,6 @@
                 <w:szCs w:val="22"/>
               </w:rPr>
             </w:pPr>
-            <w:proofErr w:type="spellStart"/>
             <w:r>
               <w:rPr>
                 <w:rFonts w:ascii="Century Gothic" w:eastAsia="Century Gothic" w:hAnsi="Century Gothic" w:cs="Century Gothic"/>
@@ -20258,7 +19642,6 @@
               </w:rPr>
               <w:t>NaN</w:t>
             </w:r>
-            <w:proofErr w:type="spellEnd"/>
           </w:p>
         </w:tc>
       </w:tr>
@@ -20554,27 +19937,7 @@
                 <w:sz w:val="22"/>
                 <w:szCs w:val="22"/>
               </w:rPr>
-              <w:t xml:space="preserve">Il sistema mostra la pagina di login con annesso </w:t>
-            </w:r>
-            <w:proofErr w:type="spellStart"/>
-            <w:r>
-              <w:rPr>
-                <w:rFonts w:ascii="Century Gothic" w:eastAsia="Century Gothic" w:hAnsi="Century Gothic" w:cs="Century Gothic"/>
-                <w:color w:val="000000"/>
-                <w:sz w:val="22"/>
-                <w:szCs w:val="22"/>
-              </w:rPr>
-              <w:t>form</w:t>
-            </w:r>
-            <w:proofErr w:type="spellEnd"/>
-            <w:r>
-              <w:rPr>
-                <w:rFonts w:ascii="Century Gothic" w:eastAsia="Century Gothic" w:hAnsi="Century Gothic" w:cs="Century Gothic"/>
-                <w:color w:val="000000"/>
-                <w:sz w:val="22"/>
-                <w:szCs w:val="22"/>
-              </w:rPr>
-              <w:t>.</w:t>
+              <w:t>Il sistema mostra la pagina di login con annesso form.</w:t>
             </w:r>
           </w:p>
         </w:tc>
@@ -20680,27 +20043,7 @@
                 <w:sz w:val="22"/>
                 <w:szCs w:val="22"/>
               </w:rPr>
-              <w:t xml:space="preserve">L’utente inserisce i dati richiesti e sottomette il </w:t>
-            </w:r>
-            <w:proofErr w:type="spellStart"/>
-            <w:r>
-              <w:rPr>
-                <w:rFonts w:ascii="Century Gothic" w:eastAsia="Century Gothic" w:hAnsi="Century Gothic" w:cs="Century Gothic"/>
-                <w:color w:val="000000"/>
-                <w:sz w:val="22"/>
-                <w:szCs w:val="22"/>
-              </w:rPr>
-              <w:t>form</w:t>
-            </w:r>
-            <w:proofErr w:type="spellEnd"/>
-            <w:r>
-              <w:rPr>
-                <w:rFonts w:ascii="Century Gothic" w:eastAsia="Century Gothic" w:hAnsi="Century Gothic" w:cs="Century Gothic"/>
-                <w:color w:val="000000"/>
-                <w:sz w:val="22"/>
-                <w:szCs w:val="22"/>
-              </w:rPr>
-              <w:t>.</w:t>
+              <w:t>L’utente inserisce i dati richiesti e sottomette il form.</w:t>
             </w:r>
           </w:p>
         </w:tc>
@@ -21443,27 +20786,7 @@
                 <w:sz w:val="22"/>
                 <w:szCs w:val="22"/>
               </w:rPr>
-              <w:t xml:space="preserve">Resta in attesa di una nuova sottomissione del </w:t>
-            </w:r>
-            <w:proofErr w:type="spellStart"/>
-            <w:r>
-              <w:rPr>
-                <w:rFonts w:ascii="Century Gothic" w:eastAsia="Century Gothic" w:hAnsi="Century Gothic" w:cs="Century Gothic"/>
-                <w:color w:val="000000"/>
-                <w:sz w:val="22"/>
-                <w:szCs w:val="22"/>
-              </w:rPr>
-              <w:t>form</w:t>
-            </w:r>
-            <w:proofErr w:type="spellEnd"/>
-            <w:r>
-              <w:rPr>
-                <w:rFonts w:ascii="Century Gothic" w:eastAsia="Century Gothic" w:hAnsi="Century Gothic" w:cs="Century Gothic"/>
-                <w:color w:val="000000"/>
-                <w:sz w:val="22"/>
-                <w:szCs w:val="22"/>
-              </w:rPr>
-              <w:t>.</w:t>
+              <w:t>Resta in attesa di una nuova sottomissione del form.</w:t>
             </w:r>
           </w:p>
         </w:tc>
@@ -21928,29 +21251,7 @@
                 <w:sz w:val="22"/>
                 <w:szCs w:val="22"/>
               </w:rPr>
-              <w:t xml:space="preserve">L’utente non riesce a sottomettere il </w:t>
-            </w:r>
-            <w:proofErr w:type="spellStart"/>
-            <w:r>
-              <w:rPr>
-                <w:rFonts w:ascii="Century Gothic" w:eastAsia="Century Gothic" w:hAnsi="Century Gothic" w:cs="Century Gothic"/>
-                <w:i/>
-                <w:color w:val="FFFFFF"/>
-                <w:sz w:val="22"/>
-                <w:szCs w:val="22"/>
-              </w:rPr>
-              <w:t>form</w:t>
-            </w:r>
-            <w:proofErr w:type="spellEnd"/>
-            <w:r>
-              <w:rPr>
-                <w:rFonts w:ascii="Century Gothic" w:eastAsia="Century Gothic" w:hAnsi="Century Gothic" w:cs="Century Gothic"/>
-                <w:i/>
-                <w:color w:val="FFFFFF"/>
-                <w:sz w:val="22"/>
-                <w:szCs w:val="22"/>
-              </w:rPr>
-              <w:t xml:space="preserve"> per problemi al terminale.</w:t>
+              <w:t>L’utente non riesce a sottomettere il form per problemi al terminale.</w:t>
             </w:r>
           </w:p>
         </w:tc>
@@ -22168,14 +21469,12 @@
                 <w:rFonts w:ascii="Century Gothic" w:eastAsia="Century Gothic" w:hAnsi="Century Gothic" w:cs="Century Gothic"/>
               </w:rPr>
             </w:pPr>
-            <w:proofErr w:type="spellStart"/>
             <w:r>
               <w:rPr>
                 <w:rFonts w:ascii="Century Gothic" w:eastAsia="Century Gothic" w:hAnsi="Century Gothic" w:cs="Century Gothic"/>
               </w:rPr>
               <w:t>NaN</w:t>
             </w:r>
-            <w:proofErr w:type="spellEnd"/>
           </w:p>
         </w:tc>
       </w:tr>
@@ -23160,7 +22459,6 @@
                 <w:color w:val="000000"/>
               </w:rPr>
             </w:pPr>
-            <w:proofErr w:type="spellStart"/>
             <w:r>
               <w:rPr>
                 <w:rFonts w:ascii="Century Gothic" w:eastAsia="Century Gothic" w:hAnsi="Century Gothic" w:cs="Century Gothic"/>
@@ -23170,7 +22468,6 @@
               </w:rPr>
               <w:t>NaN</w:t>
             </w:r>
-            <w:proofErr w:type="spellEnd"/>
           </w:p>
         </w:tc>
       </w:tr>
@@ -23806,7 +23103,6 @@
                 <w:color w:val="000000"/>
               </w:rPr>
             </w:pPr>
-            <w:proofErr w:type="spellStart"/>
             <w:r>
               <w:rPr>
                 <w:rFonts w:ascii="Century Gothic" w:eastAsia="Century Gothic" w:hAnsi="Century Gothic" w:cs="Century Gothic"/>
@@ -23816,7 +23112,6 @@
               </w:rPr>
               <w:t>NaN</w:t>
             </w:r>
-            <w:proofErr w:type="spellEnd"/>
           </w:p>
         </w:tc>
       </w:tr>
@@ -23908,7 +23203,6 @@
                 <w:color w:val="000000"/>
               </w:rPr>
             </w:pPr>
-            <w:proofErr w:type="spellStart"/>
             <w:r>
               <w:rPr>
                 <w:rFonts w:ascii="Century Gothic" w:eastAsia="Century Gothic" w:hAnsi="Century Gothic" w:cs="Century Gothic"/>
@@ -23918,7 +23212,6 @@
               </w:rPr>
               <w:t>NaN</w:t>
             </w:r>
-            <w:proofErr w:type="spellEnd"/>
           </w:p>
         </w:tc>
       </w:tr>
@@ -24224,27 +23517,7 @@
                 <w:sz w:val="22"/>
                 <w:szCs w:val="22"/>
               </w:rPr>
-              <w:t xml:space="preserve">Il sistema mostra la pagina contenente il </w:t>
-            </w:r>
-            <w:proofErr w:type="spellStart"/>
-            <w:r>
-              <w:rPr>
-                <w:rFonts w:ascii="Century Gothic" w:eastAsia="Century Gothic" w:hAnsi="Century Gothic" w:cs="Century Gothic"/>
-                <w:color w:val="000000"/>
-                <w:sz w:val="22"/>
-                <w:szCs w:val="22"/>
-              </w:rPr>
-              <w:t>form</w:t>
-            </w:r>
-            <w:proofErr w:type="spellEnd"/>
-            <w:r>
-              <w:rPr>
-                <w:rFonts w:ascii="Century Gothic" w:eastAsia="Century Gothic" w:hAnsi="Century Gothic" w:cs="Century Gothic"/>
-                <w:color w:val="000000"/>
-                <w:sz w:val="22"/>
-                <w:szCs w:val="22"/>
-              </w:rPr>
-              <w:t xml:space="preserve"> dei dati di spedizione.</w:t>
+              <w:t>Il sistema mostra la pagina contenente il form dei dati di spedizione.</w:t>
             </w:r>
           </w:p>
         </w:tc>
@@ -24377,27 +23650,7 @@
                 <w:sz w:val="22"/>
                 <w:szCs w:val="22"/>
               </w:rPr>
-              <w:t xml:space="preserve">Il cliente compila il </w:t>
-            </w:r>
-            <w:proofErr w:type="spellStart"/>
-            <w:r>
-              <w:rPr>
-                <w:rFonts w:ascii="Century Gothic" w:eastAsia="Century Gothic" w:hAnsi="Century Gothic" w:cs="Century Gothic"/>
-                <w:color w:val="000000"/>
-                <w:sz w:val="22"/>
-                <w:szCs w:val="22"/>
-              </w:rPr>
-              <w:t>form</w:t>
-            </w:r>
-            <w:proofErr w:type="spellEnd"/>
-            <w:r>
-              <w:rPr>
-                <w:rFonts w:ascii="Century Gothic" w:eastAsia="Century Gothic" w:hAnsi="Century Gothic" w:cs="Century Gothic"/>
-                <w:color w:val="000000"/>
-                <w:sz w:val="22"/>
-                <w:szCs w:val="22"/>
-              </w:rPr>
-              <w:t xml:space="preserve"> con i seguenti dati:</w:t>
+              <w:t>Il cliente compila il form con i seguenti dati:</w:t>
             </w:r>
           </w:p>
           <w:p>
@@ -24706,27 +23959,7 @@
                 <w:sz w:val="22"/>
                 <w:szCs w:val="22"/>
               </w:rPr>
-              <w:t xml:space="preserve">Il sistema mostra il </w:t>
-            </w:r>
-            <w:proofErr w:type="spellStart"/>
-            <w:r>
-              <w:rPr>
-                <w:rFonts w:ascii="Century Gothic" w:eastAsia="Century Gothic" w:hAnsi="Century Gothic" w:cs="Century Gothic"/>
-                <w:color w:val="000000"/>
-                <w:sz w:val="22"/>
-                <w:szCs w:val="22"/>
-              </w:rPr>
-              <w:t>form</w:t>
-            </w:r>
-            <w:proofErr w:type="spellEnd"/>
-            <w:r>
-              <w:rPr>
-                <w:rFonts w:ascii="Century Gothic" w:eastAsia="Century Gothic" w:hAnsi="Century Gothic" w:cs="Century Gothic"/>
-                <w:color w:val="000000"/>
-                <w:sz w:val="22"/>
-                <w:szCs w:val="22"/>
-              </w:rPr>
-              <w:t xml:space="preserve"> dei metodi di pagamento.</w:t>
+              <w:t>Il sistema mostra il form dei metodi di pagamento.</w:t>
             </w:r>
           </w:p>
         </w:tc>
@@ -25578,27 +24811,7 @@
                 <w:sz w:val="22"/>
                 <w:szCs w:val="22"/>
               </w:rPr>
-              <w:t xml:space="preserve">Resta in attesa della sottomissione del </w:t>
-            </w:r>
-            <w:proofErr w:type="spellStart"/>
-            <w:r>
-              <w:rPr>
-                <w:rFonts w:ascii="Century Gothic" w:eastAsia="Century Gothic" w:hAnsi="Century Gothic" w:cs="Century Gothic"/>
-                <w:color w:val="000000"/>
-                <w:sz w:val="22"/>
-                <w:szCs w:val="22"/>
-              </w:rPr>
-              <w:t>form</w:t>
-            </w:r>
-            <w:proofErr w:type="spellEnd"/>
-            <w:r>
-              <w:rPr>
-                <w:rFonts w:ascii="Century Gothic" w:eastAsia="Century Gothic" w:hAnsi="Century Gothic" w:cs="Century Gothic"/>
-                <w:color w:val="000000"/>
-                <w:sz w:val="22"/>
-                <w:szCs w:val="22"/>
-              </w:rPr>
-              <w:t>.</w:t>
+              <w:t>Resta in attesa della sottomissione del form.</w:t>
             </w:r>
           </w:p>
         </w:tc>
@@ -25654,29 +24867,7 @@
                 <w:sz w:val="22"/>
                 <w:szCs w:val="22"/>
               </w:rPr>
-              <w:t xml:space="preserve">Il cliente non riesce a sottomettere il </w:t>
-            </w:r>
-            <w:proofErr w:type="spellStart"/>
-            <w:r>
-              <w:rPr>
-                <w:rFonts w:ascii="Century Gothic" w:eastAsia="Century Gothic" w:hAnsi="Century Gothic" w:cs="Century Gothic"/>
-                <w:i/>
-                <w:color w:val="FFFFFF"/>
-                <w:sz w:val="22"/>
-                <w:szCs w:val="22"/>
-              </w:rPr>
-              <w:t>form</w:t>
-            </w:r>
-            <w:proofErr w:type="spellEnd"/>
-            <w:r>
-              <w:rPr>
-                <w:rFonts w:ascii="Century Gothic" w:eastAsia="Century Gothic" w:hAnsi="Century Gothic" w:cs="Century Gothic"/>
-                <w:i/>
-                <w:color w:val="FFFFFF"/>
-                <w:sz w:val="22"/>
-                <w:szCs w:val="22"/>
-              </w:rPr>
-              <w:t xml:space="preserve"> per problemi al terminale.</w:t>
+              <w:t>Il cliente non riesce a sottomettere il form per problemi al terminale.</w:t>
             </w:r>
           </w:p>
         </w:tc>
@@ -25890,7 +25081,6 @@
                 <w:szCs w:val="22"/>
               </w:rPr>
             </w:pPr>
-            <w:proofErr w:type="spellStart"/>
             <w:r>
               <w:rPr>
                 <w:rFonts w:ascii="Century Gothic" w:eastAsia="Century Gothic" w:hAnsi="Century Gothic" w:cs="Century Gothic"/>
@@ -25900,7 +25090,6 @@
               </w:rPr>
               <w:t>NaN</w:t>
             </w:r>
-            <w:proofErr w:type="spellEnd"/>
           </w:p>
         </w:tc>
       </w:tr>
@@ -26901,7 +26090,6 @@
                 <w:color w:val="000000"/>
               </w:rPr>
             </w:pPr>
-            <w:proofErr w:type="spellStart"/>
             <w:r>
               <w:rPr>
                 <w:rFonts w:ascii="Century Gothic" w:eastAsia="Century Gothic" w:hAnsi="Century Gothic" w:cs="Century Gothic"/>
@@ -26911,7 +26099,6 @@
               </w:rPr>
               <w:t>NaN</w:t>
             </w:r>
-            <w:proofErr w:type="spellEnd"/>
           </w:p>
         </w:tc>
       </w:tr>
@@ -27586,7 +26773,6 @@
                 <w:color w:val="000000"/>
               </w:rPr>
             </w:pPr>
-            <w:proofErr w:type="spellStart"/>
             <w:r>
               <w:rPr>
                 <w:rFonts w:ascii="Century Gothic" w:eastAsia="Century Gothic" w:hAnsi="Century Gothic" w:cs="Century Gothic"/>
@@ -27596,7 +26782,6 @@
               </w:rPr>
               <w:t>NaN</w:t>
             </w:r>
-            <w:proofErr w:type="spellEnd"/>
           </w:p>
         </w:tc>
       </w:tr>
@@ -27688,7 +26873,6 @@
                 <w:color w:val="000000"/>
               </w:rPr>
             </w:pPr>
-            <w:proofErr w:type="spellStart"/>
             <w:r>
               <w:rPr>
                 <w:rFonts w:ascii="Century Gothic" w:eastAsia="Century Gothic" w:hAnsi="Century Gothic" w:cs="Century Gothic"/>
@@ -27698,7 +26882,6 @@
               </w:rPr>
               <w:t>NaN</w:t>
             </w:r>
-            <w:proofErr w:type="spellEnd"/>
           </w:p>
         </w:tc>
       </w:tr>
@@ -28455,29 +27638,7 @@
                 <w:sz w:val="22"/>
                 <w:szCs w:val="22"/>
               </w:rPr>
-              <w:t xml:space="preserve">Il cliente non riesce a sottomettere il </w:t>
-            </w:r>
-            <w:proofErr w:type="spellStart"/>
-            <w:r>
-              <w:rPr>
-                <w:rFonts w:ascii="Century Gothic" w:eastAsia="Century Gothic" w:hAnsi="Century Gothic" w:cs="Century Gothic"/>
-                <w:i/>
-                <w:color w:val="FFFFFF"/>
-                <w:sz w:val="22"/>
-                <w:szCs w:val="22"/>
-              </w:rPr>
-              <w:t>form</w:t>
-            </w:r>
-            <w:proofErr w:type="spellEnd"/>
-            <w:r>
-              <w:rPr>
-                <w:rFonts w:ascii="Century Gothic" w:eastAsia="Century Gothic" w:hAnsi="Century Gothic" w:cs="Century Gothic"/>
-                <w:i/>
-                <w:color w:val="FFFFFF"/>
-                <w:sz w:val="22"/>
-                <w:szCs w:val="22"/>
-              </w:rPr>
-              <w:t xml:space="preserve"> per inserire il prodotto nel carrello.</w:t>
+              <w:t>Il cliente non riesce a sottomettere il form per inserire il prodotto nel carrello.</w:t>
             </w:r>
           </w:p>
         </w:tc>
@@ -29021,7 +28182,6 @@
                 <w:szCs w:val="22"/>
               </w:rPr>
             </w:pPr>
-            <w:proofErr w:type="spellStart"/>
             <w:r>
               <w:rPr>
                 <w:rFonts w:ascii="Century Gothic" w:eastAsia="Century Gothic" w:hAnsi="Century Gothic" w:cs="Century Gothic"/>
@@ -29031,7 +28191,6 @@
               </w:rPr>
               <w:t>NaN</w:t>
             </w:r>
-            <w:proofErr w:type="spellEnd"/>
           </w:p>
         </w:tc>
       </w:tr>
@@ -30540,7 +29699,6 @@
                 <w:szCs w:val="22"/>
               </w:rPr>
             </w:pPr>
-            <w:proofErr w:type="spellStart"/>
             <w:r>
               <w:rPr>
                 <w:rFonts w:ascii="Century Gothic" w:eastAsia="Century Gothic" w:hAnsi="Century Gothic" w:cs="Century Gothic"/>
@@ -30550,7 +29708,6 @@
               </w:rPr>
               <w:t>NaN</w:t>
             </w:r>
-            <w:proofErr w:type="spellEnd"/>
           </w:p>
         </w:tc>
       </w:tr>
@@ -30637,7 +29794,6 @@
                 <w:szCs w:val="22"/>
               </w:rPr>
             </w:pPr>
-            <w:proofErr w:type="spellStart"/>
             <w:r>
               <w:rPr>
                 <w:rFonts w:ascii="Century Gothic" w:eastAsia="Century Gothic" w:hAnsi="Century Gothic" w:cs="Century Gothic"/>
@@ -30647,7 +29803,6 @@
               </w:rPr>
               <w:t>NaN</w:t>
             </w:r>
-            <w:proofErr w:type="spellEnd"/>
           </w:p>
         </w:tc>
       </w:tr>
@@ -30928,27 +30083,7 @@
                 <w:sz w:val="22"/>
                 <w:szCs w:val="22"/>
               </w:rPr>
-              <w:t xml:space="preserve">Il sistema mostra la pagina contenente il </w:t>
-            </w:r>
-            <w:proofErr w:type="spellStart"/>
-            <w:r>
-              <w:rPr>
-                <w:rFonts w:ascii="Century Gothic" w:eastAsia="Century Gothic" w:hAnsi="Century Gothic" w:cs="Century Gothic"/>
-                <w:color w:val="000000"/>
-                <w:sz w:val="22"/>
-                <w:szCs w:val="22"/>
-              </w:rPr>
-              <w:t>form</w:t>
-            </w:r>
-            <w:proofErr w:type="spellEnd"/>
-            <w:r>
-              <w:rPr>
-                <w:rFonts w:ascii="Century Gothic" w:eastAsia="Century Gothic" w:hAnsi="Century Gothic" w:cs="Century Gothic"/>
-                <w:color w:val="000000"/>
-                <w:sz w:val="22"/>
-                <w:szCs w:val="22"/>
-              </w:rPr>
-              <w:t xml:space="preserve"> </w:t>
+              <w:t xml:space="preserve">Il sistema mostra la pagina contenente il form </w:t>
             </w:r>
             <w:r>
               <w:rPr>
@@ -31364,27 +30499,7 @@
                 <w:sz w:val="22"/>
                 <w:szCs w:val="22"/>
               </w:rPr>
-              <w:t xml:space="preserve">L’amministratore sottomette il </w:t>
-            </w:r>
-            <w:proofErr w:type="spellStart"/>
-            <w:r>
-              <w:rPr>
-                <w:rFonts w:ascii="Century Gothic" w:eastAsia="Century Gothic" w:hAnsi="Century Gothic" w:cs="Century Gothic"/>
-                <w:color w:val="000000"/>
-                <w:sz w:val="22"/>
-                <w:szCs w:val="22"/>
-              </w:rPr>
-              <w:t>form</w:t>
-            </w:r>
-            <w:proofErr w:type="spellEnd"/>
-            <w:r>
-              <w:rPr>
-                <w:rFonts w:ascii="Century Gothic" w:eastAsia="Century Gothic" w:hAnsi="Century Gothic" w:cs="Century Gothic"/>
-                <w:color w:val="000000"/>
-                <w:sz w:val="22"/>
-                <w:szCs w:val="22"/>
-              </w:rPr>
-              <w:t>.</w:t>
+              <w:t>L’amministratore sottomette il form.</w:t>
             </w:r>
           </w:p>
           <w:p>
@@ -32095,27 +31210,7 @@
                 <w:sz w:val="22"/>
                 <w:szCs w:val="22"/>
               </w:rPr>
-              <w:t xml:space="preserve">Resta in attesa di una nuova sottomissione del </w:t>
-            </w:r>
-            <w:proofErr w:type="spellStart"/>
-            <w:r>
-              <w:rPr>
-                <w:rFonts w:ascii="Century Gothic" w:eastAsia="Century Gothic" w:hAnsi="Century Gothic" w:cs="Century Gothic"/>
-                <w:color w:val="000000"/>
-                <w:sz w:val="22"/>
-                <w:szCs w:val="22"/>
-              </w:rPr>
-              <w:t>form</w:t>
-            </w:r>
-            <w:proofErr w:type="spellEnd"/>
-            <w:r>
-              <w:rPr>
-                <w:rFonts w:ascii="Century Gothic" w:eastAsia="Century Gothic" w:hAnsi="Century Gothic" w:cs="Century Gothic"/>
-                <w:color w:val="000000"/>
-                <w:sz w:val="22"/>
-                <w:szCs w:val="22"/>
-              </w:rPr>
-              <w:t>.</w:t>
+              <w:t>Resta in attesa di una nuova sottomissione del form.</w:t>
             </w:r>
           </w:p>
         </w:tc>
@@ -32452,27 +31547,7 @@
                 <w:sz w:val="22"/>
                 <w:szCs w:val="22"/>
               </w:rPr>
-              <w:t xml:space="preserve">Resta in attesa di una nuova sottomissione del </w:t>
-            </w:r>
-            <w:proofErr w:type="spellStart"/>
-            <w:r>
-              <w:rPr>
-                <w:rFonts w:ascii="Century Gothic" w:eastAsia="Century Gothic" w:hAnsi="Century Gothic" w:cs="Century Gothic"/>
-                <w:color w:val="000000"/>
-                <w:sz w:val="22"/>
-                <w:szCs w:val="22"/>
-              </w:rPr>
-              <w:t>form</w:t>
-            </w:r>
-            <w:proofErr w:type="spellEnd"/>
-            <w:r>
-              <w:rPr>
-                <w:rFonts w:ascii="Century Gothic" w:eastAsia="Century Gothic" w:hAnsi="Century Gothic" w:cs="Century Gothic"/>
-                <w:color w:val="000000"/>
-                <w:sz w:val="22"/>
-                <w:szCs w:val="22"/>
-              </w:rPr>
-              <w:t>.</w:t>
+              <w:t>Resta in attesa di una nuova sottomissione del form.</w:t>
             </w:r>
           </w:p>
         </w:tc>
@@ -32793,27 +31868,7 @@
                 <w:sz w:val="22"/>
                 <w:szCs w:val="22"/>
               </w:rPr>
-              <w:t xml:space="preserve">Resta in attesa di una nuova sottomissione del </w:t>
-            </w:r>
-            <w:proofErr w:type="spellStart"/>
-            <w:r>
-              <w:rPr>
-                <w:rFonts w:ascii="Century Gothic" w:eastAsia="Century Gothic" w:hAnsi="Century Gothic" w:cs="Century Gothic"/>
-                <w:color w:val="000000"/>
-                <w:sz w:val="22"/>
-                <w:szCs w:val="22"/>
-              </w:rPr>
-              <w:t>form</w:t>
-            </w:r>
-            <w:proofErr w:type="spellEnd"/>
-            <w:r>
-              <w:rPr>
-                <w:rFonts w:ascii="Century Gothic" w:eastAsia="Century Gothic" w:hAnsi="Century Gothic" w:cs="Century Gothic"/>
-                <w:color w:val="000000"/>
-                <w:sz w:val="22"/>
-                <w:szCs w:val="22"/>
-              </w:rPr>
-              <w:t>.</w:t>
+              <w:t>Resta in attesa di una nuova sottomissione del form.</w:t>
             </w:r>
           </w:p>
         </w:tc>
@@ -32882,29 +31937,7 @@
                 <w:sz w:val="22"/>
                 <w:szCs w:val="22"/>
               </w:rPr>
-              <w:t xml:space="preserve">L’admin non riesce a sottomettere il </w:t>
-            </w:r>
-            <w:proofErr w:type="spellStart"/>
-            <w:r>
-              <w:rPr>
-                <w:rFonts w:ascii="Century Gothic" w:eastAsia="Century Gothic" w:hAnsi="Century Gothic" w:cs="Century Gothic"/>
-                <w:i/>
-                <w:color w:val="FFFFFF"/>
-                <w:sz w:val="22"/>
-                <w:szCs w:val="22"/>
-              </w:rPr>
-              <w:t>form</w:t>
-            </w:r>
-            <w:proofErr w:type="spellEnd"/>
-            <w:r>
-              <w:rPr>
-                <w:rFonts w:ascii="Century Gothic" w:eastAsia="Century Gothic" w:hAnsi="Century Gothic" w:cs="Century Gothic"/>
-                <w:i/>
-                <w:color w:val="FFFFFF"/>
-                <w:sz w:val="22"/>
-                <w:szCs w:val="22"/>
-              </w:rPr>
-              <w:t xml:space="preserve"> per problemi al terminale.</w:t>
+              <w:t>L’admin non riesce a sottomettere il form per problemi al terminale.</w:t>
             </w:r>
           </w:p>
         </w:tc>
@@ -33418,7 +32451,6 @@
                 <w:szCs w:val="22"/>
               </w:rPr>
             </w:pPr>
-            <w:proofErr w:type="spellStart"/>
             <w:r>
               <w:rPr>
                 <w:rFonts w:ascii="Century Gothic" w:eastAsia="Century Gothic" w:hAnsi="Century Gothic" w:cs="Century Gothic"/>
@@ -33428,7 +32460,6 @@
               </w:rPr>
               <w:t>NaN</w:t>
             </w:r>
-            <w:proofErr w:type="spellEnd"/>
           </w:p>
         </w:tc>
         <w:tc>
@@ -33524,7 +32555,6 @@
                 <w:szCs w:val="22"/>
               </w:rPr>
             </w:pPr>
-            <w:proofErr w:type="spellStart"/>
             <w:r>
               <w:rPr>
                 <w:rFonts w:ascii="Century Gothic" w:eastAsia="Century Gothic" w:hAnsi="Century Gothic" w:cs="Century Gothic"/>
@@ -33533,7 +32563,6 @@
               </w:rPr>
               <w:t>NaN</w:t>
             </w:r>
-            <w:proofErr w:type="spellEnd"/>
           </w:p>
         </w:tc>
         <w:tc>
@@ -34275,13 +33304,8 @@
       <w:bookmarkStart w:id="39" w:name="_heading=h.y1mjn5dxnr1a" w:colFirst="0" w:colLast="0"/>
       <w:bookmarkEnd w:id="39"/>
       <w:r>
-        <w:t xml:space="preserve">3.4.2.3 Use Case </w:t>
+        <w:t>3.4.2.3 Use Case Diagram</w:t>
       </w:r>
-      <w:proofErr w:type="spellStart"/>
-      <w:r>
-        <w:t>Diagram</w:t>
-      </w:r>
-      <w:proofErr w:type="spellEnd"/>
     </w:p>
     <w:p>
       <w:pPr>
@@ -35744,25 +34768,7 @@
                 <w:sz w:val="20"/>
                 <w:szCs w:val="20"/>
               </w:rPr>
-              <w:t xml:space="preserve">Permette di inviare le informazioni del </w:t>
-            </w:r>
-            <w:proofErr w:type="spellStart"/>
-            <w:r>
-              <w:rPr>
-                <w:rFonts w:ascii="Century Gothic" w:eastAsia="Century Gothic" w:hAnsi="Century Gothic" w:cs="Century Gothic"/>
-                <w:sz w:val="20"/>
-                <w:szCs w:val="20"/>
-              </w:rPr>
-              <w:t>form</w:t>
-            </w:r>
-            <w:proofErr w:type="spellEnd"/>
-            <w:r>
-              <w:rPr>
-                <w:rFonts w:ascii="Century Gothic" w:eastAsia="Century Gothic" w:hAnsi="Century Gothic" w:cs="Century Gothic"/>
-                <w:sz w:val="20"/>
-                <w:szCs w:val="20"/>
-              </w:rPr>
-              <w:t xml:space="preserve"> di login al server</w:t>
+              <w:t>Permette di inviare le informazioni del form di login al server</w:t>
             </w:r>
           </w:p>
         </w:tc>
@@ -35978,25 +34984,7 @@
                 <w:sz w:val="20"/>
                 <w:szCs w:val="20"/>
               </w:rPr>
-              <w:t xml:space="preserve">Permette di inviare le informazioni del </w:t>
-            </w:r>
-            <w:proofErr w:type="spellStart"/>
-            <w:r>
-              <w:rPr>
-                <w:rFonts w:ascii="Century Gothic" w:eastAsia="Century Gothic" w:hAnsi="Century Gothic" w:cs="Century Gothic"/>
-                <w:sz w:val="20"/>
-                <w:szCs w:val="20"/>
-              </w:rPr>
-              <w:t>form</w:t>
-            </w:r>
-            <w:proofErr w:type="spellEnd"/>
-            <w:r>
-              <w:rPr>
-                <w:rFonts w:ascii="Century Gothic" w:eastAsia="Century Gothic" w:hAnsi="Century Gothic" w:cs="Century Gothic"/>
-                <w:sz w:val="20"/>
-                <w:szCs w:val="20"/>
-              </w:rPr>
-              <w:t xml:space="preserve"> di registrazione al server</w:t>
+              <w:t>Permette di inviare le informazioni del form di registrazione al server</w:t>
             </w:r>
           </w:p>
         </w:tc>
@@ -36326,25 +35314,7 @@
                 <w:sz w:val="20"/>
                 <w:szCs w:val="20"/>
               </w:rPr>
-              <w:t xml:space="preserve">Mostra il </w:t>
-            </w:r>
-            <w:proofErr w:type="spellStart"/>
-            <w:r>
-              <w:rPr>
-                <w:rFonts w:ascii="Century Gothic" w:eastAsia="Century Gothic" w:hAnsi="Century Gothic" w:cs="Century Gothic"/>
-                <w:sz w:val="20"/>
-                <w:szCs w:val="20"/>
-              </w:rPr>
-              <w:t>form</w:t>
-            </w:r>
-            <w:proofErr w:type="spellEnd"/>
-            <w:r>
-              <w:rPr>
-                <w:rFonts w:ascii="Century Gothic" w:eastAsia="Century Gothic" w:hAnsi="Century Gothic" w:cs="Century Gothic"/>
-                <w:sz w:val="20"/>
-                <w:szCs w:val="20"/>
-              </w:rPr>
-              <w:t xml:space="preserve"> per aggiungere un nuovo prodotto</w:t>
+              <w:t>Mostra il form per aggiungere un nuovo prodotto</w:t>
             </w:r>
           </w:p>
         </w:tc>
@@ -36560,25 +35530,7 @@
                 <w:sz w:val="20"/>
                 <w:szCs w:val="20"/>
               </w:rPr>
-              <w:t xml:space="preserve">Sottomette il </w:t>
-            </w:r>
-            <w:proofErr w:type="spellStart"/>
-            <w:r>
-              <w:rPr>
-                <w:rFonts w:ascii="Century Gothic" w:eastAsia="Century Gothic" w:hAnsi="Century Gothic" w:cs="Century Gothic"/>
-                <w:sz w:val="20"/>
-                <w:szCs w:val="20"/>
-              </w:rPr>
-              <w:t>form</w:t>
-            </w:r>
-            <w:proofErr w:type="spellEnd"/>
-            <w:r>
-              <w:rPr>
-                <w:rFonts w:ascii="Century Gothic" w:eastAsia="Century Gothic" w:hAnsi="Century Gothic" w:cs="Century Gothic"/>
-                <w:sz w:val="20"/>
-                <w:szCs w:val="20"/>
-              </w:rPr>
-              <w:t xml:space="preserve"> delle informazioni di un nuovo prodotto</w:t>
+              <w:t>Sottomette il form delle informazioni di un nuovo prodotto</w:t>
             </w:r>
           </w:p>
         </w:tc>
@@ -37121,25 +36073,7 @@
                 <w:sz w:val="20"/>
                 <w:szCs w:val="20"/>
               </w:rPr>
-              <w:t xml:space="preserve">Sottomette i </w:t>
-            </w:r>
-            <w:proofErr w:type="spellStart"/>
-            <w:r>
-              <w:rPr>
-                <w:rFonts w:ascii="Century Gothic" w:eastAsia="Century Gothic" w:hAnsi="Century Gothic" w:cs="Century Gothic"/>
-                <w:sz w:val="20"/>
-                <w:szCs w:val="20"/>
-              </w:rPr>
-              <w:t>form</w:t>
-            </w:r>
-            <w:proofErr w:type="spellEnd"/>
-            <w:r>
-              <w:rPr>
-                <w:rFonts w:ascii="Century Gothic" w:eastAsia="Century Gothic" w:hAnsi="Century Gothic" w:cs="Century Gothic"/>
-                <w:sz w:val="20"/>
-                <w:szCs w:val="20"/>
-              </w:rPr>
-              <w:t xml:space="preserve"> relativi all’ordine</w:t>
+              <w:t>Sottomette i form relativi all’ordine</w:t>
             </w:r>
           </w:p>
         </w:tc>
@@ -38120,13 +37054,8 @@
       </w:r>
       <w:r>
         <w:tab/>
-        <w:t xml:space="preserve">Class </w:t>
+        <w:t>Class Diagram</w:t>
       </w:r>
-      <w:proofErr w:type="spellStart"/>
-      <w:r>
-        <w:t>Diagram</w:t>
-      </w:r>
-      <w:proofErr w:type="spellEnd"/>
     </w:p>
     <w:p>
       <w:pPr>
@@ -38879,25 +37808,7 @@
           <w:sz w:val="22"/>
           <w:szCs w:val="22"/>
         </w:rPr>
-        <w:t xml:space="preserve">La descrizione del modello dinamico avviene tramite la rappresentazione delle interazioni tra l’utente ed il sistema (grazie all’utilizzo dei </w:t>
-      </w:r>
-      <w:proofErr w:type="spellStart"/>
-      <w:r>
-        <w:rPr>
-          <w:rFonts w:ascii="Garamond" w:eastAsia="Garamond" w:hAnsi="Garamond" w:cs="Garamond"/>
-          <w:sz w:val="22"/>
-          <w:szCs w:val="22"/>
-        </w:rPr>
-        <w:t>sequence</w:t>
-      </w:r>
-      <w:proofErr w:type="spellEnd"/>
-      <w:r>
-        <w:rPr>
-          <w:rFonts w:ascii="Garamond" w:eastAsia="Garamond" w:hAnsi="Garamond" w:cs="Garamond"/>
-          <w:sz w:val="22"/>
-          <w:szCs w:val="22"/>
-        </w:rPr>
-        <w:t xml:space="preserve"> </w:t>
+        <w:t xml:space="preserve">La descrizione del modello dinamico avviene tramite la rappresentazione delle interazioni tra l’utente ed il sistema (grazie all’utilizzo dei sequence </w:t>
       </w:r>
       <w:proofErr w:type="spellStart"/>
       <w:r>
@@ -38969,15 +37880,7 @@
       <w:bookmarkStart w:id="85" w:name="_heading=h.m8uxkqv1hctx" w:colFirst="0" w:colLast="0"/>
       <w:bookmarkEnd w:id="85"/>
       <w:r>
-        <w:t xml:space="preserve">3.6.1 </w:t>
-      </w:r>
-      <w:proofErr w:type="spellStart"/>
-      <w:r>
-        <w:t>Sequence</w:t>
-      </w:r>
-      <w:proofErr w:type="spellEnd"/>
-      <w:r>
-        <w:t xml:space="preserve"> </w:t>
+        <w:t xml:space="preserve">3.6.1 Sequence </w:t>
       </w:r>
       <w:proofErr w:type="spellStart"/>
       <w:r>
@@ -39134,13 +38037,8 @@
       <w:bookmarkStart w:id="88" w:name="_heading=h.bh9or5ewenf6" w:colFirst="0" w:colLast="0"/>
       <w:bookmarkEnd w:id="88"/>
       <w:r>
-        <w:t xml:space="preserve">3.6.2 </w:t>
+        <w:t>3.6.2 Statechart</w:t>
       </w:r>
-      <w:proofErr w:type="spellStart"/>
-      <w:r>
-        <w:t>Statechart</w:t>
-      </w:r>
-      <w:proofErr w:type="spellEnd"/>
     </w:p>
     <w:p>
       <w:pPr>
@@ -39297,15 +38195,7 @@
       <w:bookmarkStart w:id="91" w:name="_heading=h.b2ire5bvzbnq" w:colFirst="0" w:colLast="0"/>
       <w:bookmarkEnd w:id="91"/>
       <w:r>
-        <w:t xml:space="preserve">3.7 Interfaccia Utente - Percorsi di Navigazione e </w:t>
-      </w:r>
-      <w:proofErr w:type="spellStart"/>
-      <w:r>
-        <w:t>Mock</w:t>
-      </w:r>
-      <w:proofErr w:type="spellEnd"/>
-      <w:r>
-        <w:t>-up</w:t>
+        <w:t>3.7 Interfaccia Utente - Percorsi di Navigazione e Mock-up</w:t>
       </w:r>
     </w:p>
     <w:p>
@@ -40030,13 +38920,8 @@
       <w:bookmarkEnd w:id="112"/>
       <w:r>
         <w:lastRenderedPageBreak/>
-        <w:t xml:space="preserve">3.7.2 Diagramma </w:t>
+        <w:t>3.7.2 Diagramma Navigazionale</w:t>
       </w:r>
-      <w:proofErr w:type="spellStart"/>
-      <w:r>
-        <w:t>Navigazionale</w:t>
-      </w:r>
-      <w:proofErr w:type="spellEnd"/>
     </w:p>
     <w:p>
       <w:pPr>
@@ -40509,7 +39394,6 @@
           <w:szCs w:val="22"/>
         </w:rPr>
       </w:pPr>
-      <w:proofErr w:type="spellStart"/>
       <w:r>
         <w:rPr>
           <w:rFonts w:ascii="Garamond" w:eastAsia="Garamond" w:hAnsi="Garamond" w:cs="Garamond"/>
@@ -40517,37 +39401,7 @@
           <w:sz w:val="22"/>
           <w:szCs w:val="22"/>
         </w:rPr>
-        <w:t>Sequence</w:t>
-      </w:r>
-      <w:proofErr w:type="spellEnd"/>
-      <w:r>
-        <w:rPr>
-          <w:rFonts w:ascii="Garamond" w:eastAsia="Garamond" w:hAnsi="Garamond" w:cs="Garamond"/>
-          <w:b/>
-          <w:sz w:val="22"/>
-          <w:szCs w:val="22"/>
-        </w:rPr>
-        <w:t xml:space="preserve"> </w:t>
-      </w:r>
-      <w:proofErr w:type="spellStart"/>
-      <w:r>
-        <w:rPr>
-          <w:rFonts w:ascii="Garamond" w:eastAsia="Garamond" w:hAnsi="Garamond" w:cs="Garamond"/>
-          <w:b/>
-          <w:sz w:val="22"/>
-          <w:szCs w:val="22"/>
-        </w:rPr>
-        <w:t>Diagram</w:t>
-      </w:r>
-      <w:proofErr w:type="spellEnd"/>
-      <w:r>
-        <w:rPr>
-          <w:rFonts w:ascii="Garamond" w:eastAsia="Garamond" w:hAnsi="Garamond" w:cs="Garamond"/>
-          <w:b/>
-          <w:sz w:val="22"/>
-          <w:szCs w:val="22"/>
-        </w:rPr>
-        <w:t xml:space="preserve">: </w:t>
+        <w:t xml:space="preserve">Sequence Diagram: </w:t>
       </w:r>
       <w:r>
         <w:rPr>
@@ -40555,25 +39409,7 @@
           <w:sz w:val="22"/>
           <w:szCs w:val="22"/>
         </w:rPr>
-        <w:t xml:space="preserve">diagramma previsto da UML utilizzato per descrivere </w:t>
-      </w:r>
-      <w:proofErr w:type="gramStart"/>
-      <w:r>
-        <w:rPr>
-          <w:rFonts w:ascii="Garamond" w:eastAsia="Garamond" w:hAnsi="Garamond" w:cs="Garamond"/>
-          <w:sz w:val="22"/>
-          <w:szCs w:val="22"/>
-        </w:rPr>
-        <w:t>un use</w:t>
-      </w:r>
-      <w:proofErr w:type="gramEnd"/>
-      <w:r>
-        <w:rPr>
-          <w:rFonts w:ascii="Garamond" w:eastAsia="Garamond" w:hAnsi="Garamond" w:cs="Garamond"/>
-          <w:sz w:val="22"/>
-          <w:szCs w:val="22"/>
-        </w:rPr>
-        <w:t xml:space="preserve"> case descrivendo le relazioni che intercorrono in termini di messaggi tra attori, oggetti di business, oggetti o entità del sistema.</w:t>
+        <w:t>diagramma previsto da UML utilizzato per descrivere un use case descrivendo le relazioni che intercorrono in termini di messaggi tra attori, oggetti di business, oggetti o entità del sistema.</w:t>
       </w:r>
     </w:p>
     <w:p>
@@ -40594,7 +39430,6 @@
           <w:szCs w:val="22"/>
         </w:rPr>
       </w:pPr>
-      <w:proofErr w:type="spellStart"/>
       <w:r>
         <w:rPr>
           <w:rFonts w:ascii="Garamond" w:eastAsia="Garamond" w:hAnsi="Garamond" w:cs="Garamond"/>
@@ -40602,37 +39437,7 @@
           <w:sz w:val="22"/>
           <w:szCs w:val="22"/>
         </w:rPr>
-        <w:t>Statechart</w:t>
-      </w:r>
-      <w:proofErr w:type="spellEnd"/>
-      <w:r>
-        <w:rPr>
-          <w:rFonts w:ascii="Garamond" w:eastAsia="Garamond" w:hAnsi="Garamond" w:cs="Garamond"/>
-          <w:b/>
-          <w:sz w:val="22"/>
-          <w:szCs w:val="22"/>
-        </w:rPr>
-        <w:t xml:space="preserve"> </w:t>
-      </w:r>
-      <w:proofErr w:type="spellStart"/>
-      <w:r>
-        <w:rPr>
-          <w:rFonts w:ascii="Garamond" w:eastAsia="Garamond" w:hAnsi="Garamond" w:cs="Garamond"/>
-          <w:b/>
-          <w:sz w:val="22"/>
-          <w:szCs w:val="22"/>
-        </w:rPr>
-        <w:t>Diagram</w:t>
-      </w:r>
-      <w:proofErr w:type="spellEnd"/>
-      <w:r>
-        <w:rPr>
-          <w:rFonts w:ascii="Garamond" w:eastAsia="Garamond" w:hAnsi="Garamond" w:cs="Garamond"/>
-          <w:b/>
-          <w:sz w:val="22"/>
-          <w:szCs w:val="22"/>
-        </w:rPr>
-        <w:t xml:space="preserve">: </w:t>
+        <w:t xml:space="preserve">Statechart Diagram: </w:t>
       </w:r>
       <w:r>
         <w:rPr>
@@ -40668,27 +39473,7 @@
           <w:sz w:val="22"/>
           <w:szCs w:val="22"/>
         </w:rPr>
-        <w:t xml:space="preserve">Activity </w:t>
-      </w:r>
-      <w:proofErr w:type="spellStart"/>
-      <w:r>
-        <w:rPr>
-          <w:rFonts w:ascii="Garamond" w:eastAsia="Garamond" w:hAnsi="Garamond" w:cs="Garamond"/>
-          <w:b/>
-          <w:sz w:val="22"/>
-          <w:szCs w:val="22"/>
-        </w:rPr>
-        <w:t>Diagram</w:t>
-      </w:r>
-      <w:proofErr w:type="spellEnd"/>
-      <w:r>
-        <w:rPr>
-          <w:rFonts w:ascii="Garamond" w:eastAsia="Garamond" w:hAnsi="Garamond" w:cs="Garamond"/>
-          <w:b/>
-          <w:sz w:val="22"/>
-          <w:szCs w:val="22"/>
-        </w:rPr>
-        <w:t xml:space="preserve">: </w:t>
+        <w:t xml:space="preserve">Activity Diagram: </w:t>
       </w:r>
       <w:r>
         <w:rPr>
@@ -40724,27 +39509,7 @@
           <w:sz w:val="22"/>
           <w:szCs w:val="22"/>
         </w:rPr>
-        <w:t xml:space="preserve">Class </w:t>
-      </w:r>
-      <w:proofErr w:type="spellStart"/>
-      <w:r>
-        <w:rPr>
-          <w:rFonts w:ascii="Garamond" w:eastAsia="Garamond" w:hAnsi="Garamond" w:cs="Garamond"/>
-          <w:b/>
-          <w:sz w:val="22"/>
-          <w:szCs w:val="22"/>
-        </w:rPr>
-        <w:t>Diagram</w:t>
-      </w:r>
-      <w:proofErr w:type="spellEnd"/>
-      <w:r>
-        <w:rPr>
-          <w:rFonts w:ascii="Garamond" w:eastAsia="Garamond" w:hAnsi="Garamond" w:cs="Garamond"/>
-          <w:b/>
-          <w:sz w:val="22"/>
-          <w:szCs w:val="22"/>
-        </w:rPr>
-        <w:t>:</w:t>
+        <w:t>Class Diagram:</w:t>
       </w:r>
       <w:r>
         <w:t xml:space="preserve"> </w:t>
@@ -40776,7 +39541,6 @@
           <w:szCs w:val="22"/>
         </w:rPr>
       </w:pPr>
-      <w:proofErr w:type="spellStart"/>
       <w:r>
         <w:rPr>
           <w:rFonts w:ascii="Garamond" w:eastAsia="Garamond" w:hAnsi="Garamond" w:cs="Garamond"/>
@@ -40784,17 +39548,7 @@
           <w:sz w:val="22"/>
           <w:szCs w:val="22"/>
         </w:rPr>
-        <w:t>Mock</w:t>
-      </w:r>
-      <w:proofErr w:type="spellEnd"/>
-      <w:r>
-        <w:rPr>
-          <w:rFonts w:ascii="Garamond" w:eastAsia="Garamond" w:hAnsi="Garamond" w:cs="Garamond"/>
-          <w:b/>
-          <w:sz w:val="22"/>
-          <w:szCs w:val="22"/>
-        </w:rPr>
-        <w:t xml:space="preserve">-ups: </w:t>
+        <w:t xml:space="preserve">Mock-ups: </w:t>
       </w:r>
       <w:r>
         <w:rPr>
@@ -40841,27 +39595,7 @@
           <w:sz w:val="22"/>
           <w:szCs w:val="22"/>
         </w:rPr>
-        <w:t xml:space="preserve"> </w:t>
-      </w:r>
-      <w:proofErr w:type="spellStart"/>
-      <w:r>
-        <w:rPr>
-          <w:rFonts w:ascii="Garamond" w:eastAsia="Garamond" w:hAnsi="Garamond" w:cs="Garamond"/>
-          <w:b/>
-          <w:sz w:val="22"/>
-          <w:szCs w:val="22"/>
-        </w:rPr>
-        <w:t>Path</w:t>
-      </w:r>
-      <w:proofErr w:type="spellEnd"/>
-      <w:r>
-        <w:rPr>
-          <w:rFonts w:ascii="Garamond" w:eastAsia="Garamond" w:hAnsi="Garamond" w:cs="Garamond"/>
-          <w:b/>
-          <w:sz w:val="22"/>
-          <w:szCs w:val="22"/>
-        </w:rPr>
-        <w:t xml:space="preserve">: </w:t>
+        <w:t xml:space="preserve"> Path: </w:t>
       </w:r>
       <w:r>
         <w:rPr>
@@ -42297,6 +41031,7 @@
   <w:style w:type="character" w:default="1" w:styleId="Carpredefinitoparagrafo">
     <w:name w:val="Default Paragraph Font"/>
     <w:uiPriority w:val="1"/>
+    <w:semiHidden/>
     <w:unhideWhenUsed/>
   </w:style>
   <w:style w:type="table" w:default="1" w:styleId="Tabellanormale">

</xml_diff>